<commit_message>
Add new htm files
</commit_message>
<xml_diff>
--- a/document/section/section_2/5/htm/Лабораторная работа №5.docx
+++ b/document/section/section_2/5/htm/Лабораторная работа №5.docx
@@ -18,8 +18,6 @@
           <w:szCs w:val="22"/>
         </w:rPr>
       </w:pPr>
-      <w:bookmarkStart w:id="0" w:name="_GoBack"/>
-      <w:bookmarkEnd w:id="0"/>
     </w:p>
     <w:p>
       <w:pPr>
@@ -293,75 +291,56 @@
     </w:p>
     <w:p>
       <w:pPr>
-        <w:framePr w:h="3511" w:hSpace="10080" w:wrap="notBeside" w:vAnchor="text" w:hAnchor="page" w:x="1959" w:y="3568"/>
-        <w:rPr>
-          <w:rFonts w:ascii="Arial" w:hAnsi="Arial" w:cs="Arial"/>
-          <w:sz w:val="24"/>
-          <w:szCs w:val="24"/>
-        </w:rPr>
-      </w:pPr>
-      <w:r>
-        <w:rPr>
-          <w:rFonts w:ascii="Arial" w:hAnsi="Arial" w:cs="Arial"/>
-          <w:noProof/>
-          <w:sz w:val="24"/>
-          <w:szCs w:val="24"/>
-        </w:rPr>
-        <w:drawing>
-          <wp:inline distT="0" distB="0" distL="0" distR="0">
-            <wp:extent cx="5562600" cy="2590800"/>
-            <wp:effectExtent l="0" t="0" r="0" b="0"/>
-            <wp:docPr id="4" name="Рисунок 4"/>
-            <wp:cNvGraphicFramePr>
-              <a:graphicFrameLocks xmlns:a="http://schemas.openxmlformats.org/drawingml/2006/main" noChangeAspect="1"/>
-            </wp:cNvGraphicFramePr>
-            <a:graphic xmlns:a="http://schemas.openxmlformats.org/drawingml/2006/main">
-              <a:graphicData uri="http://schemas.openxmlformats.org/drawingml/2006/picture">
-                <pic:pic xmlns:pic="http://schemas.openxmlformats.org/drawingml/2006/picture">
-                  <pic:nvPicPr>
-                    <pic:cNvPr id="0" name="Picture 1"/>
-                    <pic:cNvPicPr>
-                      <a:picLocks noChangeAspect="1" noChangeArrowheads="1"/>
-                    </pic:cNvPicPr>
-                  </pic:nvPicPr>
-                  <pic:blipFill>
-                    <a:blip r:embed="rId5">
-                      <a:extLst>
-                        <a:ext uri="{28A0092B-C50C-407E-A947-70E740481C1C}">
-                          <a14:useLocalDpi xmlns:a14="http://schemas.microsoft.com/office/drawing/2010/main" val="0"/>
-                        </a:ext>
-                      </a:extLst>
-                    </a:blip>
-                    <a:srcRect/>
-                    <a:stretch>
-                      <a:fillRect/>
-                    </a:stretch>
-                  </pic:blipFill>
-                  <pic:spPr bwMode="auto">
-                    <a:xfrm>
-                      <a:off x="0" y="0"/>
-                      <a:ext cx="5562600" cy="2590800"/>
-                    </a:xfrm>
-                    <a:prstGeom prst="rect">
-                      <a:avLst/>
-                    </a:prstGeom>
-                    <a:noFill/>
-                    <a:ln>
-                      <a:noFill/>
-                    </a:ln>
-                  </pic:spPr>
-                </pic:pic>
-              </a:graphicData>
-            </a:graphic>
-          </wp:inline>
-        </w:drawing>
-      </w:r>
-    </w:p>
-    <w:p>
-      <w:pPr>
         <w:shd w:val="clear" w:color="auto" w:fill="FFFFFF"/>
         <w:ind w:firstLine="718"/>
-        <w:jc w:val="both"/>
+        <w:jc w:val="center"/>
+        <w:rPr>
+          <w:rFonts w:ascii="Arial" w:hAnsi="Arial" w:cs="Arial"/>
+          <w:color w:val="000000"/>
+          <w:spacing w:val="-3"/>
+          <w:sz w:val="24"/>
+          <w:szCs w:val="24"/>
+        </w:rPr>
+      </w:pPr>
+      <w:r>
+        <w:rPr>
+          <w:rFonts w:ascii="Arial" w:hAnsi="Arial" w:cs="Arial"/>
+          <w:color w:val="000000"/>
+          <w:spacing w:val="-3"/>
+          <w:sz w:val="24"/>
+          <w:szCs w:val="24"/>
+        </w:rPr>
+        <w:pict>
+          <v:shapetype id="_x0000_t75" coordsize="21600,21600" o:spt="75" o:preferrelative="t" path="m@4@5l@4@11@9@11@9@5xe" filled="f" stroked="f">
+            <v:stroke joinstyle="miter"/>
+            <v:formulas>
+              <v:f eqn="if lineDrawn pixelLineWidth 0"/>
+              <v:f eqn="sum @0 1 0"/>
+              <v:f eqn="sum 0 0 @1"/>
+              <v:f eqn="prod @2 1 2"/>
+              <v:f eqn="prod @3 21600 pixelWidth"/>
+              <v:f eqn="prod @3 21600 pixelHeight"/>
+              <v:f eqn="sum @0 0 1"/>
+              <v:f eqn="prod @6 1 2"/>
+              <v:f eqn="prod @7 21600 pixelWidth"/>
+              <v:f eqn="sum @8 21600 0"/>
+              <v:f eqn="prod @7 21600 pixelHeight"/>
+              <v:f eqn="sum @10 21600 0"/>
+            </v:formulas>
+            <v:path o:extrusionok="f" gradientshapeok="t" o:connecttype="rect"/>
+            <o:lock v:ext="edit" aspectratio="t"/>
+          </v:shapetype>
+          <v:shape id="_x0000_i1025" type="#_x0000_t75" style="width:375pt;height:174.75pt">
+            <v:imagedata r:id="rId5" o:title="з"/>
+          </v:shape>
+        </w:pict>
+      </w:r>
+    </w:p>
+    <w:p>
+      <w:pPr>
+        <w:shd w:val="clear" w:color="auto" w:fill="FFFFFF"/>
+        <w:ind w:firstLine="718"/>
+        <w:jc w:val="center"/>
         <w:rPr>
           <w:rFonts w:ascii="Arial" w:hAnsi="Arial" w:cs="Arial"/>
           <w:color w:val="000000"/>
@@ -1526,6 +1505,7 @@
       <w:pPr>
         <w:spacing w:before="331"/>
         <w:ind w:left="281" w:right="350"/>
+        <w:jc w:val="center"/>
         <w:rPr>
           <w:rFonts w:ascii="Arial" w:hAnsi="Arial" w:cs="Arial"/>
           <w:sz w:val="24"/>
@@ -1536,14 +1516,1464 @@
         <w:rPr>
           <w:rFonts w:ascii="Arial" w:hAnsi="Arial" w:cs="Arial"/>
           <w:noProof/>
+          <w:sz w:val="24"/>
+          <w:szCs w:val="24"/>
+        </w:rPr>
+        <w:pict>
+          <v:shape id="_x0000_i1026" type="#_x0000_t75" style="width:468.75pt;height:204pt">
+            <v:imagedata r:id="rId6" o:title="з"/>
+          </v:shape>
+        </w:pict>
+      </w:r>
+    </w:p>
+    <w:p>
+      <w:pPr>
+        <w:shd w:val="clear" w:color="auto" w:fill="FFFFFF"/>
+        <w:spacing w:before="118"/>
+        <w:ind w:left="202"/>
+        <w:rPr>
+          <w:rFonts w:ascii="Arial" w:hAnsi="Arial" w:cs="Arial"/>
+          <w:i/>
+          <w:sz w:val="24"/>
+          <w:szCs w:val="24"/>
+        </w:rPr>
+      </w:pPr>
+      <w:r>
+        <w:rPr>
+          <w:rFonts w:ascii="Arial" w:hAnsi="Arial" w:cs="Arial"/>
+          <w:i/>
+          <w:color w:val="000000"/>
+          <w:sz w:val="24"/>
+          <w:szCs w:val="24"/>
+        </w:rPr>
+        <w:t xml:space="preserve">Рис. 4.16. Выполнение машинной команды: </w:t>
+      </w:r>
+      <w:r>
+        <w:rPr>
+          <w:rFonts w:ascii="Arial" w:hAnsi="Arial" w:cs="Arial"/>
+          <w:i/>
+          <w:iCs/>
+          <w:color w:val="000000"/>
+          <w:sz w:val="24"/>
+          <w:szCs w:val="24"/>
+        </w:rPr>
+        <w:t xml:space="preserve">а </w:t>
+      </w:r>
+      <w:r>
+        <w:rPr>
+          <w:rFonts w:ascii="Arial" w:hAnsi="Arial" w:cs="Arial"/>
+          <w:i/>
+          <w:color w:val="000000"/>
+          <w:sz w:val="24"/>
+          <w:szCs w:val="24"/>
+        </w:rPr>
+        <w:t xml:space="preserve">— исходное состояние; </w:t>
+      </w:r>
+      <w:r>
+        <w:rPr>
+          <w:rFonts w:ascii="Arial" w:hAnsi="Arial" w:cs="Arial"/>
+          <w:i/>
+          <w:iCs/>
+          <w:color w:val="000000"/>
+          <w:sz w:val="24"/>
+          <w:szCs w:val="24"/>
+        </w:rPr>
+        <w:t xml:space="preserve">б </w:t>
+      </w:r>
+      <w:r>
+        <w:rPr>
+          <w:rFonts w:ascii="Arial" w:hAnsi="Arial" w:cs="Arial"/>
+          <w:i/>
+          <w:color w:val="000000"/>
+          <w:sz w:val="24"/>
+          <w:szCs w:val="24"/>
+        </w:rPr>
+        <w:t>— первый этап</w:t>
+      </w:r>
+    </w:p>
+    <w:p>
+      <w:pPr>
+        <w:shd w:val="clear" w:color="auto" w:fill="FFFFFF"/>
+        <w:ind w:firstLine="720"/>
+        <w:jc w:val="both"/>
+        <w:rPr>
+          <w:rFonts w:ascii="Arial" w:hAnsi="Arial" w:cs="Arial"/>
+          <w:color w:val="000000"/>
+          <w:spacing w:val="-2"/>
+          <w:sz w:val="24"/>
+          <w:szCs w:val="24"/>
+        </w:rPr>
+      </w:pPr>
+      <w:r>
+        <w:rPr>
+          <w:rFonts w:ascii="Arial" w:hAnsi="Arial" w:cs="Arial"/>
+          <w:color w:val="000000"/>
+          <w:spacing w:val="-3"/>
+          <w:sz w:val="24"/>
+          <w:szCs w:val="24"/>
+        </w:rPr>
+        <w:t xml:space="preserve">На </w:t>
+      </w:r>
+      <w:r>
+        <w:rPr>
+          <w:rFonts w:ascii="Arial" w:hAnsi="Arial" w:cs="Arial"/>
+          <w:b/>
+          <w:i/>
+          <w:color w:val="000000"/>
+          <w:spacing w:val="-3"/>
+          <w:sz w:val="24"/>
+          <w:szCs w:val="24"/>
+        </w:rPr>
+        <w:t>втором этапе</w:t>
+      </w:r>
+      <w:r>
+        <w:rPr>
+          <w:rFonts w:ascii="Arial" w:hAnsi="Arial" w:cs="Arial"/>
+          <w:color w:val="000000"/>
+          <w:spacing w:val="-3"/>
+          <w:sz w:val="24"/>
+          <w:szCs w:val="24"/>
+        </w:rPr>
+        <w:t xml:space="preserve"> работы процессора содержимое поля, начинающегося с полу</w:t>
+      </w:r>
+      <w:r>
+        <w:rPr>
+          <w:rFonts w:ascii="Arial" w:hAnsi="Arial" w:cs="Arial"/>
+          <w:color w:val="000000"/>
+          <w:spacing w:val="-3"/>
+          <w:sz w:val="24"/>
+          <w:szCs w:val="24"/>
+        </w:rPr>
+        <w:softHyphen/>
+        <w:t>ченного оперативной памятью адреса, передается по шине данных в устройство управления процессора. Поскольку это содержимое рассматривается процессо</w:t>
+      </w:r>
+      <w:r>
+        <w:rPr>
+          <w:rFonts w:ascii="Arial" w:hAnsi="Arial" w:cs="Arial"/>
+          <w:color w:val="000000"/>
+          <w:spacing w:val="-3"/>
+          <w:sz w:val="24"/>
+          <w:szCs w:val="24"/>
+        </w:rPr>
+        <w:softHyphen/>
+        <w:t xml:space="preserve">ром как код машинной команды, возникает вопрос: сколько байтов поля должно </w:t>
+      </w:r>
+      <w:r>
+        <w:rPr>
+          <w:rFonts w:ascii="Arial" w:hAnsi="Arial" w:cs="Arial"/>
+          <w:color w:val="000000"/>
+          <w:spacing w:val="-2"/>
+          <w:sz w:val="24"/>
+          <w:szCs w:val="24"/>
+        </w:rPr>
+        <w:t>быть передано в устройство управления?</w:t>
+      </w:r>
+    </w:p>
+    <w:p>
+      <w:pPr>
+        <w:shd w:val="clear" w:color="auto" w:fill="FFFFFF"/>
+        <w:ind w:firstLine="720"/>
+        <w:jc w:val="both"/>
+        <w:rPr>
+          <w:rFonts w:ascii="Arial" w:hAnsi="Arial" w:cs="Arial"/>
+          <w:color w:val="000000"/>
+          <w:sz w:val="24"/>
+          <w:szCs w:val="24"/>
+        </w:rPr>
+      </w:pPr>
+      <w:r>
+        <w:rPr>
+          <w:rFonts w:ascii="Arial" w:hAnsi="Arial" w:cs="Arial"/>
+          <w:color w:val="000000"/>
+          <w:spacing w:val="-2"/>
+          <w:sz w:val="24"/>
+          <w:szCs w:val="24"/>
+        </w:rPr>
+        <w:t>Известно</w:t>
+      </w:r>
+      <w:r>
+        <w:rPr>
+          <w:rFonts w:ascii="Arial" w:hAnsi="Arial" w:cs="Arial"/>
+          <w:color w:val="000000"/>
+          <w:spacing w:val="-2"/>
+          <w:sz w:val="24"/>
+          <w:szCs w:val="24"/>
+        </w:rPr>
+        <w:t>, что в системе команд про</w:t>
+      </w:r>
+      <w:r>
+        <w:rPr>
+          <w:rFonts w:ascii="Arial" w:hAnsi="Arial" w:cs="Arial"/>
+          <w:color w:val="000000"/>
+          <w:spacing w:val="-2"/>
+          <w:sz w:val="24"/>
+          <w:szCs w:val="24"/>
+        </w:rPr>
+        <w:softHyphen/>
+      </w:r>
+      <w:r>
+        <w:rPr>
+          <w:rFonts w:ascii="Arial" w:hAnsi="Arial" w:cs="Arial"/>
+          <w:color w:val="000000"/>
+          <w:sz w:val="24"/>
+          <w:szCs w:val="24"/>
+        </w:rPr>
+        <w:t xml:space="preserve">цессора </w:t>
+      </w:r>
+      <w:r>
+        <w:rPr>
+          <w:rFonts w:ascii="Arial" w:hAnsi="Arial" w:cs="Arial"/>
+          <w:color w:val="000000"/>
+          <w:sz w:val="24"/>
+          <w:szCs w:val="24"/>
+          <w:lang w:val="en-US"/>
+        </w:rPr>
+        <w:t>i</w:t>
+      </w:r>
+      <w:r>
+        <w:rPr>
+          <w:rFonts w:ascii="Arial" w:hAnsi="Arial" w:cs="Arial"/>
+          <w:color w:val="000000"/>
+          <w:sz w:val="24"/>
+          <w:szCs w:val="24"/>
+        </w:rPr>
+        <w:t xml:space="preserve">8086 машинная команда может иметь длину от 1 до </w:t>
+      </w:r>
+      <w:r>
+        <w:rPr>
+          <w:rFonts w:ascii="Arial" w:hAnsi="Arial" w:cs="Arial"/>
+          <w:color w:val="000000"/>
+          <w:sz w:val="24"/>
+          <w:szCs w:val="24"/>
+        </w:rPr>
+        <w:t xml:space="preserve">6 </w:t>
+      </w:r>
+      <w:r>
+        <w:rPr>
+          <w:rFonts w:ascii="Arial" w:hAnsi="Arial" w:cs="Arial"/>
+          <w:color w:val="000000"/>
+          <w:sz w:val="24"/>
+          <w:szCs w:val="24"/>
+        </w:rPr>
+        <w:t xml:space="preserve">байтов. Поэтому в устройство управления передается последовательность не менее чем из </w:t>
+      </w:r>
+      <w:r>
+        <w:rPr>
+          <w:rFonts w:ascii="Arial" w:hAnsi="Arial" w:cs="Arial"/>
+          <w:color w:val="000000"/>
+          <w:sz w:val="24"/>
+          <w:szCs w:val="24"/>
+        </w:rPr>
+        <w:t>6</w:t>
+      </w:r>
+      <w:r>
+        <w:rPr>
+          <w:rFonts w:ascii="Arial" w:hAnsi="Arial" w:cs="Arial"/>
+          <w:color w:val="000000"/>
+          <w:sz w:val="24"/>
+          <w:szCs w:val="24"/>
+        </w:rPr>
+        <w:t xml:space="preserve"> байтов. </w:t>
+      </w:r>
+      <w:r>
+        <w:rPr>
+          <w:rFonts w:ascii="Arial" w:hAnsi="Arial" w:cs="Arial"/>
+          <w:color w:val="000000"/>
+          <w:spacing w:val="-2"/>
+          <w:sz w:val="24"/>
+          <w:szCs w:val="24"/>
+        </w:rPr>
+        <w:t xml:space="preserve"> Код из первого байта сравнивается с возможными значениями байта </w:t>
+      </w:r>
+      <w:r>
+        <w:rPr>
+          <w:rFonts w:ascii="Arial" w:hAnsi="Arial" w:cs="Arial"/>
+          <w:b/>
+          <w:i/>
+          <w:color w:val="000000"/>
+          <w:spacing w:val="-2"/>
+          <w:sz w:val="24"/>
+          <w:szCs w:val="24"/>
+        </w:rPr>
+        <w:t xml:space="preserve">префикса </w:t>
+      </w:r>
+      <w:r>
+        <w:rPr>
+          <w:rFonts w:ascii="Arial" w:hAnsi="Arial" w:cs="Arial"/>
+          <w:b/>
+          <w:i/>
+          <w:color w:val="000000"/>
+          <w:sz w:val="24"/>
+          <w:szCs w:val="24"/>
+        </w:rPr>
+        <w:t xml:space="preserve"> </w:t>
+      </w:r>
+      <w:r>
+        <w:rPr>
+          <w:rFonts w:ascii="Arial" w:hAnsi="Arial" w:cs="Arial"/>
+          <w:b/>
+          <w:i/>
+          <w:iCs/>
+          <w:color w:val="000000"/>
+          <w:sz w:val="24"/>
+          <w:szCs w:val="24"/>
+        </w:rPr>
+        <w:t>замены сегмента</w:t>
+      </w:r>
+      <w:r>
+        <w:rPr>
+          <w:rFonts w:ascii="Arial" w:hAnsi="Arial" w:cs="Arial"/>
+          <w:i/>
+          <w:iCs/>
+          <w:color w:val="000000"/>
+          <w:sz w:val="24"/>
+          <w:szCs w:val="24"/>
+        </w:rPr>
+        <w:t xml:space="preserve"> </w:t>
+      </w:r>
+      <w:r>
+        <w:rPr>
+          <w:rFonts w:ascii="Arial" w:hAnsi="Arial" w:cs="Arial"/>
+          <w:color w:val="000000"/>
+          <w:sz w:val="24"/>
+          <w:szCs w:val="24"/>
+        </w:rPr>
+        <w:t>(26</w:t>
+      </w:r>
+      <w:r>
+        <w:rPr>
+          <w:rFonts w:ascii="Arial" w:hAnsi="Arial" w:cs="Arial"/>
+          <w:color w:val="000000"/>
+          <w:sz w:val="24"/>
+          <w:szCs w:val="24"/>
+          <w:vertAlign w:val="subscript"/>
+        </w:rPr>
+        <w:t>16</w:t>
+      </w:r>
+      <w:r>
+        <w:rPr>
+          <w:rFonts w:ascii="Arial" w:hAnsi="Arial" w:cs="Arial"/>
+          <w:color w:val="000000"/>
+          <w:sz w:val="24"/>
+          <w:szCs w:val="24"/>
+        </w:rPr>
+        <w:t>, 2Е</w:t>
+      </w:r>
+      <w:r>
+        <w:rPr>
+          <w:rFonts w:ascii="Arial" w:hAnsi="Arial" w:cs="Arial"/>
+          <w:color w:val="000000"/>
+          <w:sz w:val="24"/>
+          <w:szCs w:val="24"/>
+          <w:vertAlign w:val="subscript"/>
+        </w:rPr>
+        <w:t>16</w:t>
+      </w:r>
+      <w:r>
+        <w:rPr>
+          <w:rFonts w:ascii="Arial" w:hAnsi="Arial" w:cs="Arial"/>
+          <w:color w:val="000000"/>
+          <w:sz w:val="24"/>
+          <w:szCs w:val="24"/>
+        </w:rPr>
+        <w:t>, 36</w:t>
+      </w:r>
+      <w:r>
+        <w:rPr>
+          <w:rFonts w:ascii="Arial" w:hAnsi="Arial" w:cs="Arial"/>
+          <w:color w:val="000000"/>
+          <w:sz w:val="24"/>
+          <w:szCs w:val="24"/>
+          <w:vertAlign w:val="subscript"/>
+        </w:rPr>
+        <w:t>16</w:t>
+      </w:r>
+      <w:r>
+        <w:rPr>
+          <w:rFonts w:ascii="Arial" w:hAnsi="Arial" w:cs="Arial"/>
+          <w:color w:val="000000"/>
+          <w:sz w:val="24"/>
+          <w:szCs w:val="24"/>
+        </w:rPr>
+        <w:t xml:space="preserve"> и ЗЕ</w:t>
+      </w:r>
+      <w:r>
+        <w:rPr>
+          <w:rFonts w:ascii="Arial" w:hAnsi="Arial" w:cs="Arial"/>
+          <w:color w:val="000000"/>
+          <w:sz w:val="24"/>
+          <w:szCs w:val="24"/>
+          <w:vertAlign w:val="subscript"/>
+        </w:rPr>
+        <w:t>16</w:t>
+      </w:r>
+      <w:r>
+        <w:rPr>
+          <w:rFonts w:ascii="Arial" w:hAnsi="Arial" w:cs="Arial"/>
+          <w:color w:val="000000"/>
+          <w:sz w:val="24"/>
+          <w:szCs w:val="24"/>
+        </w:rPr>
+        <w:t xml:space="preserve">). Если этот код не </w:t>
+      </w:r>
+      <w:r>
+        <w:rPr>
+          <w:rFonts w:ascii="Arial" w:hAnsi="Arial" w:cs="Arial"/>
+          <w:color w:val="000000"/>
+          <w:sz w:val="24"/>
+          <w:szCs w:val="24"/>
+        </w:rPr>
+        <w:t>является префиксом, он считается байтом команды, в котором находится код операции и по которому определяется ее общая длина. В противном случае информация о длине команды выбирается из следующего байта.</w:t>
+      </w:r>
+    </w:p>
+    <w:p>
+      <w:pPr>
+        <w:shd w:val="clear" w:color="auto" w:fill="FFFFFF"/>
+        <w:ind w:firstLine="720"/>
+        <w:jc w:val="both"/>
+        <w:rPr>
+          <w:rFonts w:ascii="Arial" w:hAnsi="Arial" w:cs="Arial"/>
+          <w:sz w:val="24"/>
+          <w:szCs w:val="24"/>
+        </w:rPr>
+      </w:pPr>
+      <w:r>
+        <w:rPr>
+          <w:rFonts w:ascii="Arial" w:hAnsi="Arial" w:cs="Arial"/>
+          <w:color w:val="000000"/>
+          <w:spacing w:val="-2"/>
+          <w:sz w:val="24"/>
+          <w:szCs w:val="24"/>
+        </w:rPr>
+        <w:t>Затем из переданной последовательности для анализа отбирается только необходимое количество байтов, соответствую</w:t>
+      </w:r>
+      <w:r>
+        <w:rPr>
+          <w:rFonts w:ascii="Arial" w:hAnsi="Arial" w:cs="Arial"/>
+          <w:color w:val="000000"/>
+          <w:spacing w:val="-2"/>
+          <w:sz w:val="24"/>
+          <w:szCs w:val="24"/>
+        </w:rPr>
+        <w:softHyphen/>
+      </w:r>
+      <w:r>
+        <w:rPr>
+          <w:rFonts w:ascii="Arial" w:hAnsi="Arial" w:cs="Arial"/>
+          <w:color w:val="000000"/>
+          <w:spacing w:val="-7"/>
+          <w:sz w:val="24"/>
+          <w:szCs w:val="24"/>
+        </w:rPr>
+        <w:t>щее длине команды.</w:t>
+      </w:r>
+    </w:p>
+    <w:p>
+      <w:pPr>
+        <w:shd w:val="clear" w:color="auto" w:fill="FFFFFF"/>
+        <w:spacing w:before="65"/>
+        <w:ind w:firstLine="720"/>
+        <w:jc w:val="both"/>
+        <w:rPr>
+          <w:rFonts w:ascii="Arial" w:hAnsi="Arial" w:cs="Arial"/>
+          <w:sz w:val="24"/>
+          <w:szCs w:val="24"/>
+        </w:rPr>
+      </w:pPr>
+      <w:r>
+        <w:rPr>
+          <w:rFonts w:ascii="Arial" w:hAnsi="Arial" w:cs="Arial"/>
+          <w:color w:val="000000"/>
+          <w:spacing w:val="-4"/>
+          <w:sz w:val="24"/>
+          <w:szCs w:val="24"/>
+        </w:rPr>
+        <w:t>Следует обратить внимание на то, что байты кода машинной команды передают</w:t>
+      </w:r>
+      <w:r>
+        <w:rPr>
+          <w:rFonts w:ascii="Arial" w:hAnsi="Arial" w:cs="Arial"/>
+          <w:color w:val="000000"/>
+          <w:spacing w:val="-4"/>
+          <w:sz w:val="24"/>
+          <w:szCs w:val="24"/>
+        </w:rPr>
+        <w:softHyphen/>
+      </w:r>
+      <w:r>
+        <w:rPr>
+          <w:rFonts w:ascii="Arial" w:hAnsi="Arial" w:cs="Arial"/>
+          <w:color w:val="000000"/>
+          <w:spacing w:val="-3"/>
+          <w:sz w:val="24"/>
+          <w:szCs w:val="24"/>
+        </w:rPr>
+        <w:t>ся в устройство управления в том же порядке, в котором они находятся в опера</w:t>
+      </w:r>
+      <w:r>
+        <w:rPr>
+          <w:rFonts w:ascii="Arial" w:hAnsi="Arial" w:cs="Arial"/>
+          <w:color w:val="000000"/>
+          <w:spacing w:val="-3"/>
+          <w:sz w:val="24"/>
+          <w:szCs w:val="24"/>
+        </w:rPr>
+        <w:softHyphen/>
+      </w:r>
+      <w:r>
+        <w:rPr>
+          <w:rFonts w:ascii="Arial" w:hAnsi="Arial" w:cs="Arial"/>
+          <w:color w:val="000000"/>
+          <w:spacing w:val="-5"/>
+          <w:sz w:val="24"/>
+          <w:szCs w:val="24"/>
+        </w:rPr>
+        <w:t xml:space="preserve">тивной памяти. </w:t>
+      </w:r>
+      <w:r>
+        <w:rPr>
+          <w:rFonts w:ascii="Arial" w:hAnsi="Arial" w:cs="Arial"/>
+          <w:i/>
+          <w:iCs/>
+          <w:color w:val="000000"/>
+          <w:spacing w:val="-5"/>
+          <w:sz w:val="24"/>
+          <w:szCs w:val="24"/>
+        </w:rPr>
+        <w:t>Обратный порядок записи на коды машинных команд не распро</w:t>
+      </w:r>
+      <w:r>
+        <w:rPr>
+          <w:rFonts w:ascii="Arial" w:hAnsi="Arial" w:cs="Arial"/>
+          <w:i/>
+          <w:iCs/>
+          <w:color w:val="000000"/>
+          <w:spacing w:val="-5"/>
+          <w:sz w:val="24"/>
+          <w:szCs w:val="24"/>
+        </w:rPr>
+        <w:softHyphen/>
+      </w:r>
+      <w:r>
+        <w:rPr>
+          <w:rFonts w:ascii="Arial" w:hAnsi="Arial" w:cs="Arial"/>
+          <w:i/>
+          <w:iCs/>
+          <w:color w:val="000000"/>
+          <w:sz w:val="24"/>
+          <w:szCs w:val="24"/>
+        </w:rPr>
+        <w:t xml:space="preserve">страняется. </w:t>
+      </w:r>
+      <w:r>
+        <w:rPr>
+          <w:rFonts w:ascii="Arial" w:hAnsi="Arial" w:cs="Arial"/>
+          <w:color w:val="000000"/>
+          <w:sz w:val="24"/>
+          <w:szCs w:val="24"/>
+        </w:rPr>
+        <w:t xml:space="preserve">Сфера действия обратного порядка записи — это коды данных, над </w:t>
+      </w:r>
+      <w:r>
+        <w:rPr>
+          <w:rFonts w:ascii="Arial" w:hAnsi="Arial" w:cs="Arial"/>
+          <w:color w:val="000000"/>
+          <w:spacing w:val="-3"/>
+          <w:sz w:val="24"/>
+          <w:szCs w:val="24"/>
+        </w:rPr>
+        <w:t>которыми требуется выполнять арифметические операции, коды чисел в форма</w:t>
+      </w:r>
+      <w:r>
+        <w:rPr>
+          <w:rFonts w:ascii="Arial" w:hAnsi="Arial" w:cs="Arial"/>
+          <w:color w:val="000000"/>
+          <w:spacing w:val="-3"/>
+          <w:sz w:val="24"/>
+          <w:szCs w:val="24"/>
+        </w:rPr>
+        <w:softHyphen/>
+        <w:t>тах с фиксированной или плавающей точкой, коды, используемые для формиро</w:t>
+      </w:r>
+      <w:r>
+        <w:rPr>
+          <w:rFonts w:ascii="Arial" w:hAnsi="Arial" w:cs="Arial"/>
+          <w:color w:val="000000"/>
+          <w:spacing w:val="-3"/>
+          <w:sz w:val="24"/>
+          <w:szCs w:val="24"/>
+        </w:rPr>
+        <w:softHyphen/>
+      </w:r>
+      <w:r>
+        <w:rPr>
+          <w:rFonts w:ascii="Arial" w:hAnsi="Arial" w:cs="Arial"/>
+          <w:color w:val="000000"/>
+          <w:spacing w:val="-5"/>
+          <w:sz w:val="24"/>
+          <w:szCs w:val="24"/>
+        </w:rPr>
+        <w:t>вания адресов, и т. д.</w:t>
+      </w:r>
+    </w:p>
+    <w:p>
+      <w:pPr>
+        <w:shd w:val="clear" w:color="auto" w:fill="FFFFFF"/>
+        <w:spacing w:before="65"/>
+        <w:ind w:right="5" w:firstLine="720"/>
+        <w:jc w:val="both"/>
+        <w:rPr>
+          <w:rFonts w:ascii="Arial" w:hAnsi="Arial" w:cs="Arial"/>
+          <w:sz w:val="24"/>
+          <w:szCs w:val="24"/>
+        </w:rPr>
+      </w:pPr>
+      <w:r>
+        <w:rPr>
+          <w:rFonts w:ascii="Arial" w:hAnsi="Arial" w:cs="Arial"/>
+          <w:color w:val="000000"/>
+          <w:sz w:val="24"/>
+          <w:szCs w:val="24"/>
+        </w:rPr>
+        <w:t xml:space="preserve">На </w:t>
+      </w:r>
+      <w:r>
+        <w:rPr>
+          <w:rFonts w:ascii="Arial" w:hAnsi="Arial" w:cs="Arial"/>
+          <w:b/>
+          <w:i/>
+          <w:color w:val="000000"/>
+          <w:sz w:val="24"/>
+          <w:szCs w:val="24"/>
+        </w:rPr>
+        <w:t>третьем этапе</w:t>
+      </w:r>
+      <w:r>
+        <w:rPr>
+          <w:rFonts w:ascii="Arial" w:hAnsi="Arial" w:cs="Arial"/>
+          <w:color w:val="000000"/>
+          <w:sz w:val="24"/>
+          <w:szCs w:val="24"/>
+        </w:rPr>
+        <w:t xml:space="preserve"> устройство управления выполняет описанный ранее анализ, </w:t>
+      </w:r>
+      <w:r>
+        <w:rPr>
+          <w:rFonts w:ascii="Arial" w:hAnsi="Arial" w:cs="Arial"/>
+          <w:color w:val="000000"/>
+          <w:spacing w:val="-3"/>
+          <w:sz w:val="24"/>
+          <w:szCs w:val="24"/>
+        </w:rPr>
+        <w:t xml:space="preserve">определяет длину команды, выделяет из переданной последовательности байтов </w:t>
+      </w:r>
+      <w:r>
+        <w:rPr>
+          <w:rFonts w:ascii="Arial" w:hAnsi="Arial" w:cs="Arial"/>
+          <w:color w:val="000000"/>
+          <w:sz w:val="24"/>
+          <w:szCs w:val="24"/>
+        </w:rPr>
+        <w:t xml:space="preserve">код команды, а затем увеличивает содержимое регистра </w:t>
+      </w:r>
+      <w:r>
+        <w:rPr>
+          <w:rFonts w:ascii="Arial" w:hAnsi="Arial" w:cs="Arial"/>
+          <w:color w:val="000000"/>
+          <w:sz w:val="24"/>
+          <w:szCs w:val="24"/>
+          <w:lang w:val="en-US"/>
+        </w:rPr>
+        <w:t>IP</w:t>
+      </w:r>
+      <w:r>
+        <w:rPr>
+          <w:rFonts w:ascii="Arial" w:hAnsi="Arial" w:cs="Arial"/>
+          <w:color w:val="000000"/>
+          <w:sz w:val="24"/>
+          <w:szCs w:val="24"/>
+        </w:rPr>
+        <w:t xml:space="preserve"> на ее длину. В рас</w:t>
+      </w:r>
+      <w:r>
+        <w:rPr>
+          <w:rFonts w:ascii="Arial" w:hAnsi="Arial" w:cs="Arial"/>
+          <w:color w:val="000000"/>
+          <w:sz w:val="24"/>
+          <w:szCs w:val="24"/>
+        </w:rPr>
+        <w:softHyphen/>
+        <w:t xml:space="preserve">сматриваемом примере содержимое </w:t>
+      </w:r>
+      <w:r>
+        <w:rPr>
+          <w:rFonts w:ascii="Arial" w:hAnsi="Arial" w:cs="Arial"/>
+          <w:color w:val="000000"/>
+          <w:sz w:val="24"/>
+          <w:szCs w:val="24"/>
+          <w:lang w:val="en-US"/>
+        </w:rPr>
+        <w:t>IP</w:t>
+      </w:r>
+      <w:r>
+        <w:rPr>
+          <w:rFonts w:ascii="Arial" w:hAnsi="Arial" w:cs="Arial"/>
+          <w:color w:val="000000"/>
+          <w:sz w:val="24"/>
+          <w:szCs w:val="24"/>
+        </w:rPr>
+        <w:t xml:space="preserve"> увеличивается на 2 и становится равным 0102</w:t>
+      </w:r>
+      <w:r>
+        <w:rPr>
+          <w:rFonts w:ascii="Arial" w:hAnsi="Arial" w:cs="Arial"/>
+          <w:color w:val="000000"/>
+          <w:sz w:val="24"/>
+          <w:szCs w:val="24"/>
+          <w:vertAlign w:val="subscript"/>
+        </w:rPr>
+        <w:t>16</w:t>
+      </w:r>
+      <w:r>
+        <w:rPr>
+          <w:rFonts w:ascii="Arial" w:hAnsi="Arial" w:cs="Arial"/>
+          <w:color w:val="000000"/>
+          <w:sz w:val="24"/>
+          <w:szCs w:val="24"/>
+        </w:rPr>
+        <w:t xml:space="preserve">, после чего в регистре </w:t>
+      </w:r>
+      <w:r>
+        <w:rPr>
+          <w:rFonts w:ascii="Arial" w:hAnsi="Arial" w:cs="Arial"/>
+          <w:color w:val="000000"/>
+          <w:sz w:val="24"/>
+          <w:szCs w:val="24"/>
+          <w:lang w:val="en-US"/>
+        </w:rPr>
+        <w:t>IP</w:t>
+      </w:r>
+      <w:r>
+        <w:rPr>
+          <w:rFonts w:ascii="Arial" w:hAnsi="Arial" w:cs="Arial"/>
+          <w:color w:val="000000"/>
+          <w:sz w:val="24"/>
+          <w:szCs w:val="24"/>
+        </w:rPr>
+        <w:t xml:space="preserve"> оказывается адрес (точнее, внутрисегментное </w:t>
+      </w:r>
+      <w:r>
+        <w:rPr>
+          <w:rFonts w:ascii="Arial" w:hAnsi="Arial" w:cs="Arial"/>
+          <w:color w:val="000000"/>
+          <w:spacing w:val="-3"/>
+          <w:sz w:val="24"/>
+          <w:szCs w:val="24"/>
+        </w:rPr>
+        <w:t>смещение) для следующей команды программы.</w:t>
+      </w:r>
+    </w:p>
+    <w:p>
+      <w:pPr>
+        <w:shd w:val="clear" w:color="auto" w:fill="FFFFFF"/>
+        <w:ind w:right="175" w:firstLine="567"/>
+        <w:jc w:val="both"/>
+        <w:rPr>
+          <w:rFonts w:ascii="Arial" w:hAnsi="Arial" w:cs="Arial"/>
+          <w:color w:val="000000"/>
+          <w:sz w:val="24"/>
+          <w:szCs w:val="24"/>
+        </w:rPr>
+      </w:pPr>
+      <w:r>
+        <w:rPr>
+          <w:rFonts w:ascii="Arial" w:hAnsi="Arial" w:cs="Arial"/>
+          <w:b/>
+          <w:i/>
+          <w:color w:val="000000"/>
+          <w:sz w:val="24"/>
+          <w:szCs w:val="24"/>
+        </w:rPr>
+        <w:t>Четвертый этап</w:t>
+      </w:r>
+      <w:r>
+        <w:rPr>
+          <w:rFonts w:ascii="Arial" w:hAnsi="Arial" w:cs="Arial"/>
+          <w:color w:val="000000"/>
+          <w:sz w:val="24"/>
+          <w:szCs w:val="24"/>
+        </w:rPr>
+        <w:t xml:space="preserve"> выполнения команды показан на рис. </w:t>
+      </w:r>
+      <w:r>
+        <w:rPr>
+          <w:rFonts w:ascii="Arial" w:hAnsi="Arial" w:cs="Arial"/>
+          <w:b/>
+          <w:i/>
+          <w:color w:val="000000"/>
+          <w:sz w:val="24"/>
+          <w:szCs w:val="24"/>
+        </w:rPr>
+        <w:t xml:space="preserve">4.17, </w:t>
+      </w:r>
+      <w:r>
+        <w:rPr>
+          <w:rFonts w:ascii="Arial" w:hAnsi="Arial" w:cs="Arial"/>
+          <w:b/>
+          <w:i/>
+          <w:iCs/>
+          <w:color w:val="000000"/>
+          <w:sz w:val="24"/>
+          <w:szCs w:val="24"/>
+        </w:rPr>
+        <w:t>а</w:t>
+      </w:r>
+      <w:r>
+        <w:rPr>
+          <w:rFonts w:ascii="Arial" w:hAnsi="Arial" w:cs="Arial"/>
+          <w:i/>
+          <w:iCs/>
+          <w:color w:val="000000"/>
+          <w:sz w:val="24"/>
+          <w:szCs w:val="24"/>
+        </w:rPr>
+        <w:t xml:space="preserve">. </w:t>
+      </w:r>
+      <w:r>
+        <w:rPr>
+          <w:rFonts w:ascii="Arial" w:hAnsi="Arial" w:cs="Arial"/>
+          <w:color w:val="000000"/>
+          <w:sz w:val="24"/>
+          <w:szCs w:val="24"/>
+        </w:rPr>
+        <w:t>Устройство управ</w:t>
+      </w:r>
+      <w:r>
+        <w:rPr>
+          <w:rFonts w:ascii="Arial" w:hAnsi="Arial" w:cs="Arial"/>
+          <w:color w:val="000000"/>
+          <w:sz w:val="24"/>
+          <w:szCs w:val="24"/>
+        </w:rPr>
+        <w:softHyphen/>
+      </w:r>
+      <w:r>
+        <w:rPr>
+          <w:rFonts w:ascii="Arial" w:hAnsi="Arial" w:cs="Arial"/>
+          <w:color w:val="000000"/>
+          <w:spacing w:val="-3"/>
+          <w:sz w:val="24"/>
+          <w:szCs w:val="24"/>
+        </w:rPr>
+        <w:t>ления дешифрует команду, выделяя из ее кода все элементы, определяющие вы</w:t>
+      </w:r>
+      <w:r>
+        <w:rPr>
+          <w:rFonts w:ascii="Arial" w:hAnsi="Arial" w:cs="Arial"/>
+          <w:color w:val="000000"/>
+          <w:spacing w:val="-3"/>
+          <w:sz w:val="24"/>
+          <w:szCs w:val="24"/>
+        </w:rPr>
+        <w:softHyphen/>
+      </w:r>
+      <w:r>
+        <w:rPr>
+          <w:rFonts w:ascii="Arial" w:hAnsi="Arial" w:cs="Arial"/>
+          <w:color w:val="000000"/>
+          <w:spacing w:val="-4"/>
+          <w:sz w:val="24"/>
+          <w:szCs w:val="24"/>
+        </w:rPr>
+        <w:t xml:space="preserve">полняемое действие, длину и адреса операндов. Затем в арифметико-логическое </w:t>
+      </w:r>
+      <w:r>
+        <w:rPr>
+          <w:rFonts w:ascii="Arial" w:hAnsi="Arial" w:cs="Arial"/>
+          <w:color w:val="000000"/>
+          <w:spacing w:val="-6"/>
+          <w:sz w:val="24"/>
+          <w:szCs w:val="24"/>
+        </w:rPr>
+        <w:t xml:space="preserve">устройство передается информация об операции, которую необходимо выполнить, </w:t>
+      </w:r>
+      <w:r>
+        <w:rPr>
+          <w:rFonts w:ascii="Arial" w:hAnsi="Arial" w:cs="Arial"/>
+          <w:color w:val="000000"/>
+          <w:spacing w:val="-7"/>
+          <w:sz w:val="24"/>
+          <w:szCs w:val="24"/>
+        </w:rPr>
+        <w:t>и по заданным в команде адресам запрашиваются операнды, которые также переда</w:t>
+      </w:r>
+      <w:r>
+        <w:rPr>
+          <w:rFonts w:ascii="Arial" w:hAnsi="Arial" w:cs="Arial"/>
+          <w:color w:val="000000"/>
+          <w:spacing w:val="-7"/>
+          <w:sz w:val="24"/>
+          <w:szCs w:val="24"/>
+        </w:rPr>
+        <w:softHyphen/>
+      </w:r>
+      <w:r>
+        <w:rPr>
+          <w:rFonts w:ascii="Arial" w:hAnsi="Arial" w:cs="Arial"/>
+          <w:color w:val="000000"/>
+          <w:sz w:val="24"/>
+          <w:szCs w:val="24"/>
+        </w:rPr>
+        <w:t xml:space="preserve">ются в арифметико-логическое устройство. </w:t>
+      </w:r>
+    </w:p>
+    <w:p>
+      <w:pPr>
+        <w:shd w:val="clear" w:color="auto" w:fill="FFFFFF"/>
+        <w:ind w:right="175" w:firstLine="567"/>
+        <w:jc w:val="center"/>
+        <w:rPr>
+          <w:rFonts w:ascii="Arial" w:hAnsi="Arial" w:cs="Arial"/>
+          <w:color w:val="000000"/>
+          <w:sz w:val="24"/>
+          <w:szCs w:val="24"/>
+        </w:rPr>
+      </w:pPr>
+      <w:r>
+        <w:rPr>
+          <w:rFonts w:ascii="Arial" w:hAnsi="Arial" w:cs="Arial"/>
+          <w:color w:val="000000"/>
+          <w:sz w:val="24"/>
+          <w:szCs w:val="24"/>
+        </w:rPr>
+        <w:pict>
+          <v:shape id="_x0000_i1030" type="#_x0000_t75" style="width:515.25pt;height:279pt">
+            <v:imagedata r:id="rId7" o:title="з"/>
+          </v:shape>
+        </w:pict>
+      </w:r>
+    </w:p>
+    <w:p>
+      <w:pPr>
+        <w:shd w:val="clear" w:color="auto" w:fill="FFFFFF"/>
+        <w:ind w:right="175" w:firstLine="567"/>
+        <w:jc w:val="both"/>
+        <w:rPr>
+          <w:rFonts w:ascii="Arial" w:hAnsi="Arial" w:cs="Arial"/>
+          <w:sz w:val="24"/>
+          <w:szCs w:val="24"/>
+        </w:rPr>
+      </w:pPr>
+      <w:r>
+        <w:rPr>
+          <w:rFonts w:ascii="Arial" w:hAnsi="Arial" w:cs="Arial"/>
+          <w:color w:val="000000"/>
+          <w:sz w:val="24"/>
+          <w:szCs w:val="24"/>
+        </w:rPr>
+        <w:t xml:space="preserve">В рассматриваемом примере код </w:t>
+      </w:r>
+      <w:r>
+        <w:rPr>
+          <w:rFonts w:ascii="Arial" w:hAnsi="Arial" w:cs="Arial"/>
+          <w:b/>
+          <w:color w:val="000000"/>
+          <w:sz w:val="24"/>
+          <w:szCs w:val="24"/>
+          <w:lang w:val="en-US"/>
+        </w:rPr>
+        <w:t>FF</w:t>
+      </w:r>
+      <w:r>
+        <w:rPr>
+          <w:rFonts w:ascii="Arial" w:hAnsi="Arial" w:cs="Arial"/>
+          <w:b/>
+          <w:color w:val="000000"/>
+          <w:sz w:val="24"/>
+          <w:szCs w:val="24"/>
+        </w:rPr>
+        <w:t>С7</w:t>
+      </w:r>
+      <w:r>
+        <w:rPr>
+          <w:rFonts w:ascii="Arial" w:hAnsi="Arial" w:cs="Arial"/>
+          <w:b/>
+          <w:color w:val="000000"/>
+          <w:sz w:val="24"/>
+          <w:szCs w:val="24"/>
+          <w:vertAlign w:val="subscript"/>
+        </w:rPr>
+        <w:t>16</w:t>
+      </w:r>
+      <w:r>
+        <w:rPr>
+          <w:rFonts w:ascii="Arial" w:hAnsi="Arial" w:cs="Arial"/>
+          <w:color w:val="000000"/>
+          <w:sz w:val="24"/>
+          <w:szCs w:val="24"/>
+          <w:vertAlign w:val="subscript"/>
+        </w:rPr>
+        <w:t xml:space="preserve"> </w:t>
+      </w:r>
+      <w:r>
+        <w:rPr>
+          <w:rFonts w:ascii="Arial" w:hAnsi="Arial" w:cs="Arial"/>
+          <w:color w:val="000000"/>
+          <w:sz w:val="24"/>
+          <w:szCs w:val="24"/>
+        </w:rPr>
+        <w:t>(</w:t>
+      </w:r>
+      <w:r>
+        <w:rPr>
+          <w:rFonts w:ascii="Arial" w:hAnsi="Arial" w:cs="Arial"/>
+          <w:b/>
+          <w:color w:val="000000"/>
+          <w:sz w:val="24"/>
+          <w:szCs w:val="24"/>
+          <w:lang w:val="en-US"/>
+        </w:rPr>
+        <w:t>INC</w:t>
+      </w:r>
+      <w:r>
+        <w:rPr>
+          <w:rFonts w:ascii="Arial" w:hAnsi="Arial" w:cs="Arial"/>
+          <w:b/>
+          <w:color w:val="000000"/>
+          <w:sz w:val="24"/>
+          <w:szCs w:val="24"/>
+        </w:rPr>
+        <w:t xml:space="preserve"> </w:t>
+      </w:r>
+      <w:r>
+        <w:rPr>
+          <w:rFonts w:ascii="Arial" w:hAnsi="Arial" w:cs="Arial"/>
+          <w:b/>
+          <w:color w:val="000000"/>
+          <w:sz w:val="24"/>
+          <w:szCs w:val="24"/>
+          <w:lang w:val="en-US"/>
+        </w:rPr>
+        <w:t>DI</w:t>
+      </w:r>
+      <w:r>
+        <w:rPr>
+          <w:rFonts w:ascii="Arial" w:hAnsi="Arial" w:cs="Arial"/>
+          <w:color w:val="000000"/>
+          <w:sz w:val="24"/>
+          <w:szCs w:val="24"/>
+        </w:rPr>
+        <w:t xml:space="preserve">) задает выполнение инкремента содержимого регистра </w:t>
+      </w:r>
+      <w:r>
+        <w:rPr>
+          <w:rFonts w:ascii="Arial" w:hAnsi="Arial" w:cs="Arial"/>
+          <w:color w:val="000000"/>
+          <w:sz w:val="24"/>
+          <w:szCs w:val="24"/>
+          <w:lang w:val="en-US"/>
+        </w:rPr>
+        <w:t>DI</w:t>
+      </w:r>
+      <w:r>
+        <w:rPr>
+          <w:rFonts w:ascii="Arial" w:hAnsi="Arial" w:cs="Arial"/>
+          <w:color w:val="000000"/>
+          <w:sz w:val="24"/>
+          <w:szCs w:val="24"/>
+        </w:rPr>
+        <w:t xml:space="preserve">. Устройство </w:t>
+      </w:r>
+      <w:r>
+        <w:rPr>
+          <w:rFonts w:ascii="Arial" w:hAnsi="Arial" w:cs="Arial"/>
+          <w:color w:val="000000"/>
+          <w:spacing w:val="-3"/>
+          <w:sz w:val="24"/>
+          <w:szCs w:val="24"/>
+        </w:rPr>
+        <w:t>управления настраивает арифметико-логическое устройство на выполнение ука</w:t>
+      </w:r>
+      <w:r>
+        <w:rPr>
+          <w:rFonts w:ascii="Arial" w:hAnsi="Arial" w:cs="Arial"/>
+          <w:color w:val="000000"/>
+          <w:spacing w:val="-3"/>
+          <w:sz w:val="24"/>
+          <w:szCs w:val="24"/>
+        </w:rPr>
+        <w:softHyphen/>
+      </w:r>
+      <w:r>
+        <w:rPr>
+          <w:rFonts w:ascii="Arial" w:hAnsi="Arial" w:cs="Arial"/>
+          <w:color w:val="000000"/>
+          <w:sz w:val="24"/>
+          <w:szCs w:val="24"/>
+        </w:rPr>
+        <w:t>занного действия и организует пересылку в него операнда 003А</w:t>
+      </w:r>
+      <w:r>
+        <w:rPr>
+          <w:rFonts w:ascii="Arial" w:hAnsi="Arial" w:cs="Arial"/>
+          <w:color w:val="000000"/>
+          <w:sz w:val="24"/>
+          <w:szCs w:val="24"/>
+          <w:vertAlign w:val="subscript"/>
+        </w:rPr>
+        <w:t>16</w:t>
+      </w:r>
+      <w:r>
+        <w:rPr>
+          <w:rFonts w:ascii="Arial" w:hAnsi="Arial" w:cs="Arial"/>
+          <w:color w:val="000000"/>
+          <w:sz w:val="24"/>
+          <w:szCs w:val="24"/>
+        </w:rPr>
+        <w:t xml:space="preserve"> из регистра </w:t>
+      </w:r>
+      <w:r>
+        <w:rPr>
+          <w:rFonts w:ascii="Arial" w:hAnsi="Arial" w:cs="Arial"/>
+          <w:color w:val="000000"/>
+          <w:sz w:val="24"/>
+          <w:szCs w:val="24"/>
+          <w:lang w:val="en-US"/>
+        </w:rPr>
+        <w:t>DI</w:t>
+      </w:r>
+      <w:r>
+        <w:rPr>
+          <w:rFonts w:ascii="Arial" w:hAnsi="Arial" w:cs="Arial"/>
+          <w:color w:val="000000"/>
+          <w:sz w:val="24"/>
+          <w:szCs w:val="24"/>
+        </w:rPr>
+        <w:t>.</w:t>
+      </w:r>
+    </w:p>
+    <w:p>
+      <w:pPr>
+        <w:shd w:val="clear" w:color="auto" w:fill="FFFFFF"/>
+        <w:spacing w:before="65"/>
+        <w:ind w:right="5" w:firstLine="567"/>
+        <w:jc w:val="both"/>
+        <w:rPr>
+          <w:rFonts w:ascii="Arial" w:hAnsi="Arial" w:cs="Arial"/>
+          <w:color w:val="000000"/>
+          <w:spacing w:val="-1"/>
+          <w:sz w:val="24"/>
+          <w:szCs w:val="24"/>
+        </w:rPr>
+      </w:pPr>
+      <w:r>
+        <w:rPr>
+          <w:rFonts w:ascii="Arial" w:hAnsi="Arial" w:cs="Arial"/>
+          <w:color w:val="000000"/>
+          <w:spacing w:val="-2"/>
+          <w:sz w:val="24"/>
+          <w:szCs w:val="24"/>
+        </w:rPr>
+        <w:t xml:space="preserve">В рассмотренном примере операнд команды находится в регистре процессора, </w:t>
+      </w:r>
+      <w:r>
+        <w:rPr>
+          <w:rFonts w:ascii="Arial" w:hAnsi="Arial" w:cs="Arial"/>
+          <w:color w:val="000000"/>
+          <w:spacing w:val="-1"/>
+          <w:sz w:val="24"/>
+          <w:szCs w:val="24"/>
+        </w:rPr>
+        <w:t>что значительно упрощает ее выполнение. Если операнд находится в поле опе</w:t>
+      </w:r>
+      <w:r>
+        <w:rPr>
+          <w:rFonts w:ascii="Arial" w:hAnsi="Arial" w:cs="Arial"/>
+          <w:color w:val="000000"/>
+          <w:spacing w:val="-1"/>
+          <w:sz w:val="24"/>
+          <w:szCs w:val="24"/>
+        </w:rPr>
+        <w:softHyphen/>
+      </w:r>
+      <w:r>
+        <w:rPr>
+          <w:rFonts w:ascii="Arial" w:hAnsi="Arial" w:cs="Arial"/>
+          <w:color w:val="000000"/>
+          <w:sz w:val="24"/>
+          <w:szCs w:val="24"/>
+        </w:rPr>
+        <w:t xml:space="preserve">ративной памяти, то устройство управления сначала передает на шину адрес </w:t>
+      </w:r>
+      <w:r>
+        <w:rPr>
+          <w:rFonts w:ascii="Arial" w:hAnsi="Arial" w:cs="Arial"/>
+          <w:color w:val="000000"/>
+          <w:spacing w:val="-2"/>
+          <w:sz w:val="24"/>
+          <w:szCs w:val="24"/>
+        </w:rPr>
+        <w:t>операнда, затем оперативная память по шине данных возвращает в арифметико-</w:t>
+      </w:r>
+      <w:r>
+        <w:rPr>
+          <w:rFonts w:ascii="Arial" w:hAnsi="Arial" w:cs="Arial"/>
+          <w:color w:val="000000"/>
+          <w:spacing w:val="-1"/>
+          <w:sz w:val="24"/>
+          <w:szCs w:val="24"/>
+        </w:rPr>
+        <w:t>логическое устройство код запрошенного операнда.</w:t>
+      </w:r>
+    </w:p>
+    <w:p>
+      <w:pPr>
+        <w:shd w:val="clear" w:color="auto" w:fill="FFFFFF"/>
+        <w:spacing w:before="60"/>
+        <w:ind w:firstLine="567"/>
+        <w:jc w:val="both"/>
+        <w:rPr>
+          <w:rFonts w:ascii="Arial" w:hAnsi="Arial" w:cs="Arial"/>
+          <w:b/>
+          <w:szCs w:val="28"/>
+          <w:u w:val="single"/>
+        </w:rPr>
+      </w:pPr>
+      <w:r>
+        <w:rPr>
+          <w:rFonts w:ascii="Arial" w:hAnsi="Arial" w:cs="Arial"/>
+          <w:color w:val="000000"/>
+          <w:spacing w:val="-1"/>
+          <w:sz w:val="24"/>
+          <w:szCs w:val="24"/>
+        </w:rPr>
+        <w:t>Очевидно, что эти допол</w:t>
+      </w:r>
+      <w:r>
+        <w:rPr>
+          <w:rFonts w:ascii="Arial" w:hAnsi="Arial" w:cs="Arial"/>
+          <w:color w:val="000000"/>
+          <w:spacing w:val="-1"/>
+          <w:sz w:val="24"/>
+          <w:szCs w:val="24"/>
+        </w:rPr>
+        <w:softHyphen/>
+      </w:r>
+      <w:r>
+        <w:rPr>
+          <w:rFonts w:ascii="Arial" w:hAnsi="Arial" w:cs="Arial"/>
+          <w:color w:val="000000"/>
+          <w:sz w:val="24"/>
+          <w:szCs w:val="24"/>
+        </w:rPr>
+        <w:t xml:space="preserve">нительные действия значительно снижают скорость выполнения команды по </w:t>
+      </w:r>
+      <w:r>
+        <w:rPr>
+          <w:rFonts w:ascii="Arial" w:hAnsi="Arial" w:cs="Arial"/>
+          <w:color w:val="000000"/>
+          <w:spacing w:val="-3"/>
+          <w:sz w:val="24"/>
+          <w:szCs w:val="24"/>
+        </w:rPr>
+        <w:t>сравнению с вариантом, когда операнд находится в регистре процессора. Поэто</w:t>
+      </w:r>
+      <w:r>
+        <w:rPr>
+          <w:rFonts w:ascii="Arial" w:hAnsi="Arial" w:cs="Arial"/>
+          <w:color w:val="000000"/>
+          <w:spacing w:val="-3"/>
+          <w:sz w:val="24"/>
+          <w:szCs w:val="24"/>
+        </w:rPr>
+        <w:softHyphen/>
+      </w:r>
+      <w:r>
+        <w:rPr>
+          <w:rFonts w:ascii="Arial" w:hAnsi="Arial" w:cs="Arial"/>
+          <w:color w:val="000000"/>
+          <w:spacing w:val="3"/>
+          <w:sz w:val="24"/>
+          <w:szCs w:val="24"/>
+        </w:rPr>
+        <w:t xml:space="preserve">му следует </w:t>
+      </w:r>
+      <w:r>
+        <w:rPr>
+          <w:rFonts w:ascii="Arial" w:hAnsi="Arial" w:cs="Arial"/>
+          <w:b/>
+          <w:i/>
+          <w:iCs/>
+          <w:color w:val="000000"/>
+          <w:spacing w:val="3"/>
+          <w:sz w:val="24"/>
+          <w:szCs w:val="24"/>
+        </w:rPr>
+        <w:t>всегда, когда это возможно, использовать регистровую или непосред</w:t>
+      </w:r>
+      <w:r>
+        <w:rPr>
+          <w:rFonts w:ascii="Arial" w:hAnsi="Arial" w:cs="Arial"/>
+          <w:b/>
+          <w:i/>
+          <w:iCs/>
+          <w:color w:val="000000"/>
+          <w:spacing w:val="3"/>
+          <w:sz w:val="24"/>
+          <w:szCs w:val="24"/>
+        </w:rPr>
+        <w:softHyphen/>
+      </w:r>
+      <w:r>
+        <w:rPr>
+          <w:rFonts w:ascii="Arial" w:hAnsi="Arial" w:cs="Arial"/>
+          <w:b/>
+          <w:i/>
+          <w:iCs/>
+          <w:color w:val="000000"/>
+          <w:sz w:val="24"/>
+          <w:szCs w:val="24"/>
+        </w:rPr>
+        <w:t xml:space="preserve">ственную адресацию </w:t>
+      </w:r>
+      <w:r>
+        <w:rPr>
+          <w:rFonts w:ascii="Arial" w:hAnsi="Arial" w:cs="Arial"/>
+          <w:b/>
+          <w:color w:val="000000"/>
+          <w:sz w:val="24"/>
+          <w:szCs w:val="24"/>
+          <w:u w:val="single"/>
+        </w:rPr>
+        <w:t>и как можно реже обращаться за операндами в оператив</w:t>
+      </w:r>
+      <w:r>
+        <w:rPr>
+          <w:rFonts w:ascii="Arial" w:hAnsi="Arial" w:cs="Arial"/>
+          <w:b/>
+          <w:color w:val="000000"/>
+          <w:spacing w:val="-2"/>
+          <w:sz w:val="24"/>
+          <w:szCs w:val="24"/>
+          <w:u w:val="single"/>
+        </w:rPr>
+        <w:t>ную память.</w:t>
+      </w:r>
+    </w:p>
+    <w:p>
+      <w:pPr>
+        <w:shd w:val="clear" w:color="auto" w:fill="FFFFFF"/>
+        <w:spacing w:before="60"/>
+        <w:ind w:right="120" w:firstLine="567"/>
+        <w:jc w:val="both"/>
+        <w:rPr>
+          <w:rFonts w:ascii="Arial" w:hAnsi="Arial" w:cs="Arial"/>
+          <w:color w:val="000000"/>
+          <w:spacing w:val="-4"/>
+          <w:sz w:val="24"/>
+          <w:szCs w:val="24"/>
+        </w:rPr>
+      </w:pPr>
+      <w:r>
+        <w:rPr>
+          <w:rFonts w:ascii="Arial" w:hAnsi="Arial" w:cs="Arial"/>
+          <w:color w:val="000000"/>
+          <w:sz w:val="24"/>
+          <w:szCs w:val="24"/>
+        </w:rPr>
+        <w:t xml:space="preserve">Результаты выполнения пятого и шестого этапов изображены на рис. 4.17, б. На </w:t>
+      </w:r>
+      <w:r>
+        <w:rPr>
+          <w:rFonts w:ascii="Arial" w:hAnsi="Arial" w:cs="Arial"/>
+          <w:color w:val="000000"/>
+          <w:spacing w:val="-2"/>
+          <w:sz w:val="24"/>
+          <w:szCs w:val="24"/>
+        </w:rPr>
+        <w:t xml:space="preserve">пятом этапе арифметико-логическое устройство выполняет заданное в команде </w:t>
+      </w:r>
+      <w:r>
+        <w:rPr>
+          <w:rFonts w:ascii="Arial" w:hAnsi="Arial" w:cs="Arial"/>
+          <w:color w:val="000000"/>
+          <w:spacing w:val="-4"/>
+          <w:sz w:val="24"/>
+          <w:szCs w:val="24"/>
+        </w:rPr>
+        <w:t>действие. Его результатом является код 003В</w:t>
+      </w:r>
+      <w:r>
+        <w:rPr>
+          <w:rFonts w:ascii="Arial" w:hAnsi="Arial" w:cs="Arial"/>
+          <w:color w:val="000000"/>
+          <w:spacing w:val="-4"/>
+          <w:sz w:val="24"/>
+          <w:szCs w:val="24"/>
+          <w:vertAlign w:val="subscript"/>
+        </w:rPr>
+        <w:t>16</w:t>
+      </w:r>
+      <w:r>
+        <w:rPr>
+          <w:rFonts w:ascii="Arial" w:hAnsi="Arial" w:cs="Arial"/>
+          <w:color w:val="000000"/>
+          <w:spacing w:val="-4"/>
+          <w:sz w:val="24"/>
+          <w:szCs w:val="24"/>
+        </w:rPr>
+        <w:t>.</w:t>
+      </w:r>
+    </w:p>
+    <w:p>
+      <w:pPr>
+        <w:shd w:val="clear" w:color="auto" w:fill="FFFFFF"/>
+        <w:spacing w:before="65"/>
+        <w:ind w:right="5"/>
+        <w:jc w:val="both"/>
+        <w:rPr>
+          <w:rFonts w:ascii="Arial" w:hAnsi="Arial" w:cs="Arial"/>
+          <w:color w:val="000000"/>
+          <w:spacing w:val="-1"/>
+          <w:sz w:val="24"/>
+          <w:szCs w:val="24"/>
+        </w:rPr>
+        <w:sectPr>
+          <w:pgSz w:w="11909" w:h="16834"/>
+          <w:pgMar w:top="1134" w:right="567" w:bottom="567" w:left="1418" w:header="720" w:footer="720" w:gutter="0"/>
+          <w:cols w:space="60"/>
+          <w:noEndnote/>
+        </w:sectPr>
+      </w:pPr>
+    </w:p>
+    <w:p>
+      <w:pPr>
+        <w:shd w:val="clear" w:color="auto" w:fill="FFFFFF"/>
+        <w:spacing w:before="60"/>
+        <w:ind w:left="-180" w:right="25"/>
+        <w:jc w:val="center"/>
+        <w:rPr>
+          <w:rFonts w:ascii="Arial" w:hAnsi="Arial" w:cs="Arial"/>
+          <w:color w:val="000000"/>
+          <w:spacing w:val="-4"/>
+          <w:sz w:val="24"/>
+          <w:szCs w:val="24"/>
+        </w:rPr>
+      </w:pPr>
+      <w:r>
+        <w:rPr>
+          <w:rFonts w:ascii="Arial" w:hAnsi="Arial" w:cs="Arial"/>
+          <w:noProof/>
+          <w:color w:val="000000"/>
+          <w:spacing w:val="-5"/>
           <w:sz w:val="24"/>
           <w:szCs w:val="24"/>
         </w:rPr>
         <w:drawing>
           <wp:inline distT="0" distB="0" distL="0" distR="0">
-            <wp:extent cx="5953125" cy="2590800"/>
-            <wp:effectExtent l="0" t="0" r="9525" b="0"/>
-            <wp:docPr id="3" name="Рисунок 3"/>
+            <wp:extent cx="6172200" cy="1104900"/>
+            <wp:effectExtent l="0" t="0" r="0" b="0"/>
+            <wp:docPr id="40" name="Рисунок 40" descr="C:\Users\Pushkin\AppData\Local\Microsoft\Windows\INetCache\Content.Word\з.png"/>
             <wp:cNvGraphicFramePr>
               <a:graphicFrameLocks xmlns:a="http://schemas.openxmlformats.org/drawingml/2006/main" noChangeAspect="1"/>
             </wp:cNvGraphicFramePr>
@@ -1551,1545 +2981,7 @@
               <a:graphicData uri="http://schemas.openxmlformats.org/drawingml/2006/picture">
                 <pic:pic xmlns:pic="http://schemas.openxmlformats.org/drawingml/2006/picture">
                   <pic:nvPicPr>
-                    <pic:cNvPr id="0" name="Picture 2"/>
-                    <pic:cNvPicPr>
-                      <a:picLocks noChangeAspect="1" noChangeArrowheads="1"/>
-                    </pic:cNvPicPr>
-                  </pic:nvPicPr>
-                  <pic:blipFill>
-                    <a:blip r:embed="rId6">
-                      <a:extLst>
-                        <a:ext uri="{28A0092B-C50C-407E-A947-70E740481C1C}">
-                          <a14:useLocalDpi xmlns:a14="http://schemas.microsoft.com/office/drawing/2010/main" val="0"/>
-                        </a:ext>
-                      </a:extLst>
-                    </a:blip>
-                    <a:srcRect/>
-                    <a:stretch>
-                      <a:fillRect/>
-                    </a:stretch>
-                  </pic:blipFill>
-                  <pic:spPr bwMode="auto">
-                    <a:xfrm>
-                      <a:off x="0" y="0"/>
-                      <a:ext cx="5953125" cy="2590800"/>
-                    </a:xfrm>
-                    <a:prstGeom prst="rect">
-                      <a:avLst/>
-                    </a:prstGeom>
-                    <a:noFill/>
-                    <a:ln>
-                      <a:noFill/>
-                    </a:ln>
-                  </pic:spPr>
-                </pic:pic>
-              </a:graphicData>
-            </a:graphic>
-          </wp:inline>
-        </w:drawing>
-      </w:r>
-    </w:p>
-    <w:p>
-      <w:pPr>
-        <w:shd w:val="clear" w:color="auto" w:fill="FFFFFF"/>
-        <w:spacing w:before="118"/>
-        <w:ind w:left="202"/>
-        <w:rPr>
-          <w:rFonts w:ascii="Arial" w:hAnsi="Arial" w:cs="Arial"/>
-          <w:i/>
-          <w:sz w:val="24"/>
-          <w:szCs w:val="24"/>
-        </w:rPr>
-      </w:pPr>
-      <w:r>
-        <w:rPr>
-          <w:rFonts w:ascii="Arial" w:hAnsi="Arial" w:cs="Arial"/>
-          <w:i/>
-          <w:color w:val="000000"/>
-          <w:sz w:val="24"/>
-          <w:szCs w:val="24"/>
-        </w:rPr>
-        <w:t xml:space="preserve">Рис. 4.16. Выполнение машинной команды: </w:t>
-      </w:r>
-      <w:r>
-        <w:rPr>
-          <w:rFonts w:ascii="Arial" w:hAnsi="Arial" w:cs="Arial"/>
-          <w:i/>
-          <w:iCs/>
-          <w:color w:val="000000"/>
-          <w:sz w:val="24"/>
-          <w:szCs w:val="24"/>
-        </w:rPr>
-        <w:t xml:space="preserve">а </w:t>
-      </w:r>
-      <w:r>
-        <w:rPr>
-          <w:rFonts w:ascii="Arial" w:hAnsi="Arial" w:cs="Arial"/>
-          <w:i/>
-          <w:color w:val="000000"/>
-          <w:sz w:val="24"/>
-          <w:szCs w:val="24"/>
-        </w:rPr>
-        <w:t xml:space="preserve">— исходное состояние; </w:t>
-      </w:r>
-      <w:r>
-        <w:rPr>
-          <w:rFonts w:ascii="Arial" w:hAnsi="Arial" w:cs="Arial"/>
-          <w:i/>
-          <w:iCs/>
-          <w:color w:val="000000"/>
-          <w:sz w:val="24"/>
-          <w:szCs w:val="24"/>
-        </w:rPr>
-        <w:t xml:space="preserve">б </w:t>
-      </w:r>
-      <w:r>
-        <w:rPr>
-          <w:rFonts w:ascii="Arial" w:hAnsi="Arial" w:cs="Arial"/>
-          <w:i/>
-          <w:color w:val="000000"/>
-          <w:sz w:val="24"/>
-          <w:szCs w:val="24"/>
-        </w:rPr>
-        <w:t>— первый этап</w:t>
-      </w:r>
-    </w:p>
-    <w:p>
-      <w:pPr>
-        <w:shd w:val="clear" w:color="auto" w:fill="FFFFFF"/>
-        <w:ind w:firstLine="720"/>
-        <w:jc w:val="both"/>
-        <w:rPr>
-          <w:rFonts w:ascii="Arial" w:hAnsi="Arial" w:cs="Arial"/>
-          <w:color w:val="000000"/>
-          <w:spacing w:val="-2"/>
-          <w:sz w:val="24"/>
-          <w:szCs w:val="24"/>
-        </w:rPr>
-      </w:pPr>
-      <w:r>
-        <w:rPr>
-          <w:rFonts w:ascii="Arial" w:hAnsi="Arial" w:cs="Arial"/>
-          <w:color w:val="000000"/>
-          <w:spacing w:val="-3"/>
-          <w:sz w:val="24"/>
-          <w:szCs w:val="24"/>
-        </w:rPr>
-        <w:t xml:space="preserve">На </w:t>
-      </w:r>
-      <w:r>
-        <w:rPr>
-          <w:rFonts w:ascii="Arial" w:hAnsi="Arial" w:cs="Arial"/>
-          <w:b/>
-          <w:i/>
-          <w:color w:val="000000"/>
-          <w:spacing w:val="-3"/>
-          <w:sz w:val="24"/>
-          <w:szCs w:val="24"/>
-        </w:rPr>
-        <w:t>втором этапе</w:t>
-      </w:r>
-      <w:r>
-        <w:rPr>
-          <w:rFonts w:ascii="Arial" w:hAnsi="Arial" w:cs="Arial"/>
-          <w:color w:val="000000"/>
-          <w:spacing w:val="-3"/>
-          <w:sz w:val="24"/>
-          <w:szCs w:val="24"/>
-        </w:rPr>
-        <w:t xml:space="preserve"> работы процессора содержимое поля, начинающегося с полу</w:t>
-      </w:r>
-      <w:r>
-        <w:rPr>
-          <w:rFonts w:ascii="Arial" w:hAnsi="Arial" w:cs="Arial"/>
-          <w:color w:val="000000"/>
-          <w:spacing w:val="-3"/>
-          <w:sz w:val="24"/>
-          <w:szCs w:val="24"/>
-        </w:rPr>
-        <w:softHyphen/>
-        <w:t>ченного оперативной памятью адреса, передается по шине данных в устройство управления процессора. Поскольку это содержимое рассматривается процессо</w:t>
-      </w:r>
-      <w:r>
-        <w:rPr>
-          <w:rFonts w:ascii="Arial" w:hAnsi="Arial" w:cs="Arial"/>
-          <w:color w:val="000000"/>
-          <w:spacing w:val="-3"/>
-          <w:sz w:val="24"/>
-          <w:szCs w:val="24"/>
-        </w:rPr>
-        <w:softHyphen/>
-        <w:t xml:space="preserve">ром как код машинной команды, возникает вопрос: сколько байтов поля должно </w:t>
-      </w:r>
-      <w:r>
-        <w:rPr>
-          <w:rFonts w:ascii="Arial" w:hAnsi="Arial" w:cs="Arial"/>
-          <w:color w:val="000000"/>
-          <w:spacing w:val="-2"/>
-          <w:sz w:val="24"/>
-          <w:szCs w:val="24"/>
-        </w:rPr>
-        <w:t>быть передано в устройство управления?</w:t>
-      </w:r>
-    </w:p>
-    <w:p>
-      <w:pPr>
-        <w:shd w:val="clear" w:color="auto" w:fill="FFFFFF"/>
-        <w:ind w:firstLine="720"/>
-        <w:jc w:val="both"/>
-        <w:rPr>
-          <w:rFonts w:ascii="Arial" w:hAnsi="Arial" w:cs="Arial"/>
-          <w:color w:val="000000"/>
-          <w:sz w:val="24"/>
-          <w:szCs w:val="24"/>
-        </w:rPr>
-      </w:pPr>
-      <w:r>
-        <w:rPr>
-          <w:rFonts w:ascii="Arial" w:hAnsi="Arial" w:cs="Arial"/>
-          <w:color w:val="000000"/>
-          <w:spacing w:val="-2"/>
-          <w:sz w:val="24"/>
-          <w:szCs w:val="24"/>
-        </w:rPr>
-        <w:t>Известно</w:t>
-      </w:r>
-      <w:r>
-        <w:rPr>
-          <w:rFonts w:ascii="Arial" w:hAnsi="Arial" w:cs="Arial"/>
-          <w:color w:val="000000"/>
-          <w:spacing w:val="-2"/>
-          <w:sz w:val="24"/>
-          <w:szCs w:val="24"/>
-        </w:rPr>
-        <w:t>, что в системе команд про</w:t>
-      </w:r>
-      <w:r>
-        <w:rPr>
-          <w:rFonts w:ascii="Arial" w:hAnsi="Arial" w:cs="Arial"/>
-          <w:color w:val="000000"/>
-          <w:spacing w:val="-2"/>
-          <w:sz w:val="24"/>
-          <w:szCs w:val="24"/>
-        </w:rPr>
-        <w:softHyphen/>
-      </w:r>
-      <w:r>
-        <w:rPr>
-          <w:rFonts w:ascii="Arial" w:hAnsi="Arial" w:cs="Arial"/>
-          <w:color w:val="000000"/>
-          <w:sz w:val="24"/>
-          <w:szCs w:val="24"/>
-        </w:rPr>
-        <w:t xml:space="preserve">цессора </w:t>
-      </w:r>
-      <w:r>
-        <w:rPr>
-          <w:rFonts w:ascii="Arial" w:hAnsi="Arial" w:cs="Arial"/>
-          <w:color w:val="000000"/>
-          <w:sz w:val="24"/>
-          <w:szCs w:val="24"/>
-          <w:lang w:val="en-US"/>
-        </w:rPr>
-        <w:t>i</w:t>
-      </w:r>
-      <w:r>
-        <w:rPr>
-          <w:rFonts w:ascii="Arial" w:hAnsi="Arial" w:cs="Arial"/>
-          <w:color w:val="000000"/>
-          <w:sz w:val="24"/>
-          <w:szCs w:val="24"/>
-        </w:rPr>
-        <w:t xml:space="preserve">8086 машинная команда может иметь длину от 1 до </w:t>
-      </w:r>
-      <w:r>
-        <w:rPr>
-          <w:rFonts w:ascii="Arial" w:hAnsi="Arial" w:cs="Arial"/>
-          <w:color w:val="000000"/>
-          <w:sz w:val="24"/>
-          <w:szCs w:val="24"/>
-        </w:rPr>
-        <w:t xml:space="preserve">6 </w:t>
-      </w:r>
-      <w:r>
-        <w:rPr>
-          <w:rFonts w:ascii="Arial" w:hAnsi="Arial" w:cs="Arial"/>
-          <w:color w:val="000000"/>
-          <w:sz w:val="24"/>
-          <w:szCs w:val="24"/>
-        </w:rPr>
-        <w:t xml:space="preserve">байтов. Поэтому в устройство управления передается последовательность не менее чем из </w:t>
-      </w:r>
-      <w:r>
-        <w:rPr>
-          <w:rFonts w:ascii="Arial" w:hAnsi="Arial" w:cs="Arial"/>
-          <w:color w:val="000000"/>
-          <w:sz w:val="24"/>
-          <w:szCs w:val="24"/>
-        </w:rPr>
-        <w:t>6</w:t>
-      </w:r>
-      <w:r>
-        <w:rPr>
-          <w:rFonts w:ascii="Arial" w:hAnsi="Arial" w:cs="Arial"/>
-          <w:color w:val="000000"/>
-          <w:sz w:val="24"/>
-          <w:szCs w:val="24"/>
-        </w:rPr>
-        <w:t xml:space="preserve"> байтов. </w:t>
-      </w:r>
-      <w:r>
-        <w:rPr>
-          <w:rFonts w:ascii="Arial" w:hAnsi="Arial" w:cs="Arial"/>
-          <w:color w:val="000000"/>
-          <w:spacing w:val="-2"/>
-          <w:sz w:val="24"/>
-          <w:szCs w:val="24"/>
-        </w:rPr>
-        <w:t xml:space="preserve"> Код из первого байта сравнивается с возможными значениями байта </w:t>
-      </w:r>
-      <w:r>
-        <w:rPr>
-          <w:rFonts w:ascii="Arial" w:hAnsi="Arial" w:cs="Arial"/>
-          <w:b/>
-          <w:i/>
-          <w:color w:val="000000"/>
-          <w:spacing w:val="-2"/>
-          <w:sz w:val="24"/>
-          <w:szCs w:val="24"/>
-        </w:rPr>
-        <w:t xml:space="preserve">префикса </w:t>
-      </w:r>
-      <w:r>
-        <w:rPr>
-          <w:rFonts w:ascii="Arial" w:hAnsi="Arial" w:cs="Arial"/>
-          <w:b/>
-          <w:i/>
-          <w:color w:val="000000"/>
-          <w:sz w:val="24"/>
-          <w:szCs w:val="24"/>
-        </w:rPr>
-        <w:t xml:space="preserve"> </w:t>
-      </w:r>
-      <w:r>
-        <w:rPr>
-          <w:rFonts w:ascii="Arial" w:hAnsi="Arial" w:cs="Arial"/>
-          <w:b/>
-          <w:i/>
-          <w:iCs/>
-          <w:color w:val="000000"/>
-          <w:sz w:val="24"/>
-          <w:szCs w:val="24"/>
-        </w:rPr>
-        <w:t>замены сегмента</w:t>
-      </w:r>
-      <w:r>
-        <w:rPr>
-          <w:rFonts w:ascii="Arial" w:hAnsi="Arial" w:cs="Arial"/>
-          <w:i/>
-          <w:iCs/>
-          <w:color w:val="000000"/>
-          <w:sz w:val="24"/>
-          <w:szCs w:val="24"/>
-        </w:rPr>
-        <w:t xml:space="preserve"> </w:t>
-      </w:r>
-      <w:r>
-        <w:rPr>
-          <w:rFonts w:ascii="Arial" w:hAnsi="Arial" w:cs="Arial"/>
-          <w:color w:val="000000"/>
-          <w:sz w:val="24"/>
-          <w:szCs w:val="24"/>
-        </w:rPr>
-        <w:t>(26</w:t>
-      </w:r>
-      <w:r>
-        <w:rPr>
-          <w:rFonts w:ascii="Arial" w:hAnsi="Arial" w:cs="Arial"/>
-          <w:color w:val="000000"/>
-          <w:sz w:val="24"/>
-          <w:szCs w:val="24"/>
-          <w:vertAlign w:val="subscript"/>
-        </w:rPr>
-        <w:t>16</w:t>
-      </w:r>
-      <w:r>
-        <w:rPr>
-          <w:rFonts w:ascii="Arial" w:hAnsi="Arial" w:cs="Arial"/>
-          <w:color w:val="000000"/>
-          <w:sz w:val="24"/>
-          <w:szCs w:val="24"/>
-        </w:rPr>
-        <w:t>, 2Е</w:t>
-      </w:r>
-      <w:r>
-        <w:rPr>
-          <w:rFonts w:ascii="Arial" w:hAnsi="Arial" w:cs="Arial"/>
-          <w:color w:val="000000"/>
-          <w:sz w:val="24"/>
-          <w:szCs w:val="24"/>
-          <w:vertAlign w:val="subscript"/>
-        </w:rPr>
-        <w:t>16</w:t>
-      </w:r>
-      <w:r>
-        <w:rPr>
-          <w:rFonts w:ascii="Arial" w:hAnsi="Arial" w:cs="Arial"/>
-          <w:color w:val="000000"/>
-          <w:sz w:val="24"/>
-          <w:szCs w:val="24"/>
-        </w:rPr>
-        <w:t>, 36</w:t>
-      </w:r>
-      <w:r>
-        <w:rPr>
-          <w:rFonts w:ascii="Arial" w:hAnsi="Arial" w:cs="Arial"/>
-          <w:color w:val="000000"/>
-          <w:sz w:val="24"/>
-          <w:szCs w:val="24"/>
-          <w:vertAlign w:val="subscript"/>
-        </w:rPr>
-        <w:t>16</w:t>
-      </w:r>
-      <w:r>
-        <w:rPr>
-          <w:rFonts w:ascii="Arial" w:hAnsi="Arial" w:cs="Arial"/>
-          <w:color w:val="000000"/>
-          <w:sz w:val="24"/>
-          <w:szCs w:val="24"/>
-        </w:rPr>
-        <w:t xml:space="preserve"> и ЗЕ</w:t>
-      </w:r>
-      <w:r>
-        <w:rPr>
-          <w:rFonts w:ascii="Arial" w:hAnsi="Arial" w:cs="Arial"/>
-          <w:color w:val="000000"/>
-          <w:sz w:val="24"/>
-          <w:szCs w:val="24"/>
-          <w:vertAlign w:val="subscript"/>
-        </w:rPr>
-        <w:t>16</w:t>
-      </w:r>
-      <w:r>
-        <w:rPr>
-          <w:rFonts w:ascii="Arial" w:hAnsi="Arial" w:cs="Arial"/>
-          <w:color w:val="000000"/>
-          <w:sz w:val="24"/>
-          <w:szCs w:val="24"/>
-        </w:rPr>
-        <w:t xml:space="preserve">). Если этот код не </w:t>
-      </w:r>
-      <w:r>
-        <w:rPr>
-          <w:rFonts w:ascii="Arial" w:hAnsi="Arial" w:cs="Arial"/>
-          <w:color w:val="000000"/>
-          <w:sz w:val="24"/>
-          <w:szCs w:val="24"/>
-        </w:rPr>
-        <w:t>является префиксом, он считается байтом команды, в котором находится код операции и по которому определяется ее общая длина. В противном случае информация о длине команды выбирается из следующего байта.</w:t>
-      </w:r>
-    </w:p>
-    <w:p>
-      <w:pPr>
-        <w:shd w:val="clear" w:color="auto" w:fill="FFFFFF"/>
-        <w:ind w:firstLine="720"/>
-        <w:jc w:val="both"/>
-        <w:rPr>
-          <w:rFonts w:ascii="Arial" w:hAnsi="Arial" w:cs="Arial"/>
-          <w:sz w:val="24"/>
-          <w:szCs w:val="24"/>
-        </w:rPr>
-      </w:pPr>
-      <w:r>
-        <w:rPr>
-          <w:rFonts w:ascii="Arial" w:hAnsi="Arial" w:cs="Arial"/>
-          <w:color w:val="000000"/>
-          <w:spacing w:val="-2"/>
-          <w:sz w:val="24"/>
-          <w:szCs w:val="24"/>
-        </w:rPr>
-        <w:t>Затем из переданной последовательности для анализа отбирается только необходимое количество байтов, соответствую</w:t>
-      </w:r>
-      <w:r>
-        <w:rPr>
-          <w:rFonts w:ascii="Arial" w:hAnsi="Arial" w:cs="Arial"/>
-          <w:color w:val="000000"/>
-          <w:spacing w:val="-2"/>
-          <w:sz w:val="24"/>
-          <w:szCs w:val="24"/>
-        </w:rPr>
-        <w:softHyphen/>
-      </w:r>
-      <w:r>
-        <w:rPr>
-          <w:rFonts w:ascii="Arial" w:hAnsi="Arial" w:cs="Arial"/>
-          <w:color w:val="000000"/>
-          <w:spacing w:val="-7"/>
-          <w:sz w:val="24"/>
-          <w:szCs w:val="24"/>
-        </w:rPr>
-        <w:t>щее длине команды.</w:t>
-      </w:r>
-    </w:p>
-    <w:p>
-      <w:pPr>
-        <w:shd w:val="clear" w:color="auto" w:fill="FFFFFF"/>
-        <w:spacing w:before="65"/>
-        <w:ind w:firstLine="720"/>
-        <w:jc w:val="both"/>
-        <w:rPr>
-          <w:rFonts w:ascii="Arial" w:hAnsi="Arial" w:cs="Arial"/>
-          <w:sz w:val="24"/>
-          <w:szCs w:val="24"/>
-        </w:rPr>
-      </w:pPr>
-      <w:r>
-        <w:rPr>
-          <w:rFonts w:ascii="Arial" w:hAnsi="Arial" w:cs="Arial"/>
-          <w:color w:val="000000"/>
-          <w:spacing w:val="-4"/>
-          <w:sz w:val="24"/>
-          <w:szCs w:val="24"/>
-        </w:rPr>
-        <w:t>Следует обратить внимание на то, что байты кода машинной команды передают</w:t>
-      </w:r>
-      <w:r>
-        <w:rPr>
-          <w:rFonts w:ascii="Arial" w:hAnsi="Arial" w:cs="Arial"/>
-          <w:color w:val="000000"/>
-          <w:spacing w:val="-4"/>
-          <w:sz w:val="24"/>
-          <w:szCs w:val="24"/>
-        </w:rPr>
-        <w:softHyphen/>
-      </w:r>
-      <w:r>
-        <w:rPr>
-          <w:rFonts w:ascii="Arial" w:hAnsi="Arial" w:cs="Arial"/>
-          <w:color w:val="000000"/>
-          <w:spacing w:val="-3"/>
-          <w:sz w:val="24"/>
-          <w:szCs w:val="24"/>
-        </w:rPr>
-        <w:t>ся в устройство управления в том же порядке, в котором они находятся в опера</w:t>
-      </w:r>
-      <w:r>
-        <w:rPr>
-          <w:rFonts w:ascii="Arial" w:hAnsi="Arial" w:cs="Arial"/>
-          <w:color w:val="000000"/>
-          <w:spacing w:val="-3"/>
-          <w:sz w:val="24"/>
-          <w:szCs w:val="24"/>
-        </w:rPr>
-        <w:softHyphen/>
-      </w:r>
-      <w:r>
-        <w:rPr>
-          <w:rFonts w:ascii="Arial" w:hAnsi="Arial" w:cs="Arial"/>
-          <w:color w:val="000000"/>
-          <w:spacing w:val="-5"/>
-          <w:sz w:val="24"/>
-          <w:szCs w:val="24"/>
-        </w:rPr>
-        <w:t xml:space="preserve">тивной памяти. </w:t>
-      </w:r>
-      <w:r>
-        <w:rPr>
-          <w:rFonts w:ascii="Arial" w:hAnsi="Arial" w:cs="Arial"/>
-          <w:i/>
-          <w:iCs/>
-          <w:color w:val="000000"/>
-          <w:spacing w:val="-5"/>
-          <w:sz w:val="24"/>
-          <w:szCs w:val="24"/>
-        </w:rPr>
-        <w:t>Обратный порядок записи на коды машинных команд не распро</w:t>
-      </w:r>
-      <w:r>
-        <w:rPr>
-          <w:rFonts w:ascii="Arial" w:hAnsi="Arial" w:cs="Arial"/>
-          <w:i/>
-          <w:iCs/>
-          <w:color w:val="000000"/>
-          <w:spacing w:val="-5"/>
-          <w:sz w:val="24"/>
-          <w:szCs w:val="24"/>
-        </w:rPr>
-        <w:softHyphen/>
-      </w:r>
-      <w:r>
-        <w:rPr>
-          <w:rFonts w:ascii="Arial" w:hAnsi="Arial" w:cs="Arial"/>
-          <w:i/>
-          <w:iCs/>
-          <w:color w:val="000000"/>
-          <w:sz w:val="24"/>
-          <w:szCs w:val="24"/>
-        </w:rPr>
-        <w:t xml:space="preserve">страняется. </w:t>
-      </w:r>
-      <w:r>
-        <w:rPr>
-          <w:rFonts w:ascii="Arial" w:hAnsi="Arial" w:cs="Arial"/>
-          <w:color w:val="000000"/>
-          <w:sz w:val="24"/>
-          <w:szCs w:val="24"/>
-        </w:rPr>
-        <w:t xml:space="preserve">Сфера действия обратного порядка записи — это коды данных, над </w:t>
-      </w:r>
-      <w:r>
-        <w:rPr>
-          <w:rFonts w:ascii="Arial" w:hAnsi="Arial" w:cs="Arial"/>
-          <w:color w:val="000000"/>
-          <w:spacing w:val="-3"/>
-          <w:sz w:val="24"/>
-          <w:szCs w:val="24"/>
-        </w:rPr>
-        <w:t>которыми требуется выполнять арифметические операции, коды чисел в форма</w:t>
-      </w:r>
-      <w:r>
-        <w:rPr>
-          <w:rFonts w:ascii="Arial" w:hAnsi="Arial" w:cs="Arial"/>
-          <w:color w:val="000000"/>
-          <w:spacing w:val="-3"/>
-          <w:sz w:val="24"/>
-          <w:szCs w:val="24"/>
-        </w:rPr>
-        <w:softHyphen/>
-        <w:t>тах с фиксированной или плавающей точкой, коды, используемые для формиро</w:t>
-      </w:r>
-      <w:r>
-        <w:rPr>
-          <w:rFonts w:ascii="Arial" w:hAnsi="Arial" w:cs="Arial"/>
-          <w:color w:val="000000"/>
-          <w:spacing w:val="-3"/>
-          <w:sz w:val="24"/>
-          <w:szCs w:val="24"/>
-        </w:rPr>
-        <w:softHyphen/>
-      </w:r>
-      <w:r>
-        <w:rPr>
-          <w:rFonts w:ascii="Arial" w:hAnsi="Arial" w:cs="Arial"/>
-          <w:color w:val="000000"/>
-          <w:spacing w:val="-5"/>
-          <w:sz w:val="24"/>
-          <w:szCs w:val="24"/>
-        </w:rPr>
-        <w:t>вания адресов, и т. д.</w:t>
-      </w:r>
-    </w:p>
-    <w:p>
-      <w:pPr>
-        <w:shd w:val="clear" w:color="auto" w:fill="FFFFFF"/>
-        <w:spacing w:before="65"/>
-        <w:ind w:right="5" w:firstLine="720"/>
-        <w:jc w:val="both"/>
-        <w:rPr>
-          <w:rFonts w:ascii="Arial" w:hAnsi="Arial" w:cs="Arial"/>
-          <w:sz w:val="24"/>
-          <w:szCs w:val="24"/>
-        </w:rPr>
-      </w:pPr>
-      <w:r>
-        <w:rPr>
-          <w:rFonts w:ascii="Arial" w:hAnsi="Arial" w:cs="Arial"/>
-          <w:color w:val="000000"/>
-          <w:sz w:val="24"/>
-          <w:szCs w:val="24"/>
-        </w:rPr>
-        <w:t xml:space="preserve">На </w:t>
-      </w:r>
-      <w:r>
-        <w:rPr>
-          <w:rFonts w:ascii="Arial" w:hAnsi="Arial" w:cs="Arial"/>
-          <w:b/>
-          <w:i/>
-          <w:color w:val="000000"/>
-          <w:sz w:val="24"/>
-          <w:szCs w:val="24"/>
-        </w:rPr>
-        <w:t>третьем этапе</w:t>
-      </w:r>
-      <w:r>
-        <w:rPr>
-          <w:rFonts w:ascii="Arial" w:hAnsi="Arial" w:cs="Arial"/>
-          <w:color w:val="000000"/>
-          <w:sz w:val="24"/>
-          <w:szCs w:val="24"/>
-        </w:rPr>
-        <w:t xml:space="preserve"> устройство управления выполняет описанный ранее анализ, </w:t>
-      </w:r>
-      <w:r>
-        <w:rPr>
-          <w:rFonts w:ascii="Arial" w:hAnsi="Arial" w:cs="Arial"/>
-          <w:color w:val="000000"/>
-          <w:spacing w:val="-3"/>
-          <w:sz w:val="24"/>
-          <w:szCs w:val="24"/>
-        </w:rPr>
-        <w:t xml:space="preserve">определяет длину команды, выделяет из переданной последовательности байтов </w:t>
-      </w:r>
-      <w:r>
-        <w:rPr>
-          <w:rFonts w:ascii="Arial" w:hAnsi="Arial" w:cs="Arial"/>
-          <w:color w:val="000000"/>
-          <w:sz w:val="24"/>
-          <w:szCs w:val="24"/>
-        </w:rPr>
-        <w:t xml:space="preserve">код команды, а затем увеличивает содержимое регистра </w:t>
-      </w:r>
-      <w:r>
-        <w:rPr>
-          <w:rFonts w:ascii="Arial" w:hAnsi="Arial" w:cs="Arial"/>
-          <w:color w:val="000000"/>
-          <w:sz w:val="24"/>
-          <w:szCs w:val="24"/>
-          <w:lang w:val="en-US"/>
-        </w:rPr>
-        <w:t>IP</w:t>
-      </w:r>
-      <w:r>
-        <w:rPr>
-          <w:rFonts w:ascii="Arial" w:hAnsi="Arial" w:cs="Arial"/>
-          <w:color w:val="000000"/>
-          <w:sz w:val="24"/>
-          <w:szCs w:val="24"/>
-        </w:rPr>
-        <w:t xml:space="preserve"> на ее длину. В рас</w:t>
-      </w:r>
-      <w:r>
-        <w:rPr>
-          <w:rFonts w:ascii="Arial" w:hAnsi="Arial" w:cs="Arial"/>
-          <w:color w:val="000000"/>
-          <w:sz w:val="24"/>
-          <w:szCs w:val="24"/>
-        </w:rPr>
-        <w:softHyphen/>
-        <w:t xml:space="preserve">сматриваемом примере содержимое </w:t>
-      </w:r>
-      <w:r>
-        <w:rPr>
-          <w:rFonts w:ascii="Arial" w:hAnsi="Arial" w:cs="Arial"/>
-          <w:color w:val="000000"/>
-          <w:sz w:val="24"/>
-          <w:szCs w:val="24"/>
-          <w:lang w:val="en-US"/>
-        </w:rPr>
-        <w:t>IP</w:t>
-      </w:r>
-      <w:r>
-        <w:rPr>
-          <w:rFonts w:ascii="Arial" w:hAnsi="Arial" w:cs="Arial"/>
-          <w:color w:val="000000"/>
-          <w:sz w:val="24"/>
-          <w:szCs w:val="24"/>
-        </w:rPr>
-        <w:t xml:space="preserve"> увеличивается на 2 и становится равным 0102</w:t>
-      </w:r>
-      <w:r>
-        <w:rPr>
-          <w:rFonts w:ascii="Arial" w:hAnsi="Arial" w:cs="Arial"/>
-          <w:color w:val="000000"/>
-          <w:sz w:val="24"/>
-          <w:szCs w:val="24"/>
-          <w:vertAlign w:val="subscript"/>
-        </w:rPr>
-        <w:t>16</w:t>
-      </w:r>
-      <w:r>
-        <w:rPr>
-          <w:rFonts w:ascii="Arial" w:hAnsi="Arial" w:cs="Arial"/>
-          <w:color w:val="000000"/>
-          <w:sz w:val="24"/>
-          <w:szCs w:val="24"/>
-        </w:rPr>
-        <w:t xml:space="preserve">, после чего в регистре </w:t>
-      </w:r>
-      <w:r>
-        <w:rPr>
-          <w:rFonts w:ascii="Arial" w:hAnsi="Arial" w:cs="Arial"/>
-          <w:color w:val="000000"/>
-          <w:sz w:val="24"/>
-          <w:szCs w:val="24"/>
-          <w:lang w:val="en-US"/>
-        </w:rPr>
-        <w:t>IP</w:t>
-      </w:r>
-      <w:r>
-        <w:rPr>
-          <w:rFonts w:ascii="Arial" w:hAnsi="Arial" w:cs="Arial"/>
-          <w:color w:val="000000"/>
-          <w:sz w:val="24"/>
-          <w:szCs w:val="24"/>
-        </w:rPr>
-        <w:t xml:space="preserve"> оказывается адрес (точнее, внутрисегментное </w:t>
-      </w:r>
-      <w:r>
-        <w:rPr>
-          <w:rFonts w:ascii="Arial" w:hAnsi="Arial" w:cs="Arial"/>
-          <w:color w:val="000000"/>
-          <w:spacing w:val="-3"/>
-          <w:sz w:val="24"/>
-          <w:szCs w:val="24"/>
-        </w:rPr>
-        <w:t>смещение) для следующей команды программы.</w:t>
-      </w:r>
-    </w:p>
-    <w:p>
-      <w:pPr>
-        <w:shd w:val="clear" w:color="auto" w:fill="FFFFFF"/>
-        <w:ind w:right="175" w:firstLine="567"/>
-        <w:jc w:val="both"/>
-        <w:rPr>
-          <w:rFonts w:ascii="Arial" w:hAnsi="Arial" w:cs="Arial"/>
-          <w:color w:val="000000"/>
-          <w:sz w:val="24"/>
-          <w:szCs w:val="24"/>
-        </w:rPr>
-      </w:pPr>
-      <w:r>
-        <w:rPr>
-          <w:rFonts w:ascii="Arial" w:hAnsi="Arial" w:cs="Arial"/>
-          <w:b/>
-          <w:i/>
-          <w:color w:val="000000"/>
-          <w:sz w:val="24"/>
-          <w:szCs w:val="24"/>
-        </w:rPr>
-        <w:t>Четвертый этап</w:t>
-      </w:r>
-      <w:r>
-        <w:rPr>
-          <w:rFonts w:ascii="Arial" w:hAnsi="Arial" w:cs="Arial"/>
-          <w:color w:val="000000"/>
-          <w:sz w:val="24"/>
-          <w:szCs w:val="24"/>
-        </w:rPr>
-        <w:t xml:space="preserve"> выполнения команды показан на рис. </w:t>
-      </w:r>
-      <w:r>
-        <w:rPr>
-          <w:rFonts w:ascii="Arial" w:hAnsi="Arial" w:cs="Arial"/>
-          <w:b/>
-          <w:i/>
-          <w:color w:val="000000"/>
-          <w:sz w:val="24"/>
-          <w:szCs w:val="24"/>
-        </w:rPr>
-        <w:t xml:space="preserve">4.17, </w:t>
-      </w:r>
-      <w:r>
-        <w:rPr>
-          <w:rFonts w:ascii="Arial" w:hAnsi="Arial" w:cs="Arial"/>
-          <w:b/>
-          <w:i/>
-          <w:iCs/>
-          <w:color w:val="000000"/>
-          <w:sz w:val="24"/>
-          <w:szCs w:val="24"/>
-        </w:rPr>
-        <w:t>а</w:t>
-      </w:r>
-      <w:r>
-        <w:rPr>
-          <w:rFonts w:ascii="Arial" w:hAnsi="Arial" w:cs="Arial"/>
-          <w:i/>
-          <w:iCs/>
-          <w:color w:val="000000"/>
-          <w:sz w:val="24"/>
-          <w:szCs w:val="24"/>
-        </w:rPr>
-        <w:t xml:space="preserve">. </w:t>
-      </w:r>
-      <w:r>
-        <w:rPr>
-          <w:rFonts w:ascii="Arial" w:hAnsi="Arial" w:cs="Arial"/>
-          <w:color w:val="000000"/>
-          <w:sz w:val="24"/>
-          <w:szCs w:val="24"/>
-        </w:rPr>
-        <w:t>Устройство управ</w:t>
-      </w:r>
-      <w:r>
-        <w:rPr>
-          <w:rFonts w:ascii="Arial" w:hAnsi="Arial" w:cs="Arial"/>
-          <w:color w:val="000000"/>
-          <w:sz w:val="24"/>
-          <w:szCs w:val="24"/>
-        </w:rPr>
-        <w:softHyphen/>
-      </w:r>
-      <w:r>
-        <w:rPr>
-          <w:rFonts w:ascii="Arial" w:hAnsi="Arial" w:cs="Arial"/>
-          <w:color w:val="000000"/>
-          <w:spacing w:val="-3"/>
-          <w:sz w:val="24"/>
-          <w:szCs w:val="24"/>
-        </w:rPr>
-        <w:t>ления дешифрует команду, выделяя из ее кода все элементы, определяющие вы</w:t>
-      </w:r>
-      <w:r>
-        <w:rPr>
-          <w:rFonts w:ascii="Arial" w:hAnsi="Arial" w:cs="Arial"/>
-          <w:color w:val="000000"/>
-          <w:spacing w:val="-3"/>
-          <w:sz w:val="24"/>
-          <w:szCs w:val="24"/>
-        </w:rPr>
-        <w:softHyphen/>
-      </w:r>
-      <w:r>
-        <w:rPr>
-          <w:rFonts w:ascii="Arial" w:hAnsi="Arial" w:cs="Arial"/>
-          <w:color w:val="000000"/>
-          <w:spacing w:val="-4"/>
-          <w:sz w:val="24"/>
-          <w:szCs w:val="24"/>
-        </w:rPr>
-        <w:t xml:space="preserve">полняемое действие, длину и адреса операндов. Затем в арифметико-логическое </w:t>
-      </w:r>
-      <w:r>
-        <w:rPr>
-          <w:rFonts w:ascii="Arial" w:hAnsi="Arial" w:cs="Arial"/>
-          <w:color w:val="000000"/>
-          <w:spacing w:val="-6"/>
-          <w:sz w:val="24"/>
-          <w:szCs w:val="24"/>
-        </w:rPr>
-        <w:t xml:space="preserve">устройство передается информация об операции, которую необходимо выполнить, </w:t>
-      </w:r>
-      <w:r>
-        <w:rPr>
-          <w:rFonts w:ascii="Arial" w:hAnsi="Arial" w:cs="Arial"/>
-          <w:color w:val="000000"/>
-          <w:spacing w:val="-7"/>
-          <w:sz w:val="24"/>
-          <w:szCs w:val="24"/>
-        </w:rPr>
-        <w:t>и по заданным в команде адресам запрашиваются операнды, которые также переда</w:t>
-      </w:r>
-      <w:r>
-        <w:rPr>
-          <w:rFonts w:ascii="Arial" w:hAnsi="Arial" w:cs="Arial"/>
-          <w:color w:val="000000"/>
-          <w:spacing w:val="-7"/>
-          <w:sz w:val="24"/>
-          <w:szCs w:val="24"/>
-        </w:rPr>
-        <w:softHyphen/>
-      </w:r>
-      <w:r>
-        <w:rPr>
-          <w:rFonts w:ascii="Arial" w:hAnsi="Arial" w:cs="Arial"/>
-          <w:color w:val="000000"/>
-          <w:sz w:val="24"/>
-          <w:szCs w:val="24"/>
-        </w:rPr>
-        <w:t xml:space="preserve">ются в арифметико-логическое устройство. </w:t>
-      </w:r>
-    </w:p>
-    <w:p>
-      <w:pPr>
-        <w:framePr w:h="3420" w:hSpace="10080" w:wrap="notBeside" w:vAnchor="text" w:hAnchor="page" w:x="982" w:y="1255"/>
-        <w:rPr>
-          <w:rFonts w:ascii="Arial" w:hAnsi="Arial" w:cs="Arial"/>
-          <w:sz w:val="24"/>
-          <w:szCs w:val="24"/>
-        </w:rPr>
-      </w:pPr>
-      <w:r>
-        <w:rPr>
-          <w:rFonts w:ascii="Arial" w:hAnsi="Arial" w:cs="Arial"/>
-          <w:noProof/>
-          <w:sz w:val="24"/>
-          <w:szCs w:val="24"/>
-        </w:rPr>
-        <w:drawing>
-          <wp:inline distT="0" distB="0" distL="0" distR="0">
-            <wp:extent cx="6543675" cy="3543300"/>
-            <wp:effectExtent l="0" t="0" r="9525" b="0"/>
-            <wp:docPr id="2" name="Рисунок 2"/>
-            <wp:cNvGraphicFramePr>
-              <a:graphicFrameLocks xmlns:a="http://schemas.openxmlformats.org/drawingml/2006/main" noChangeAspect="1"/>
-            </wp:cNvGraphicFramePr>
-            <a:graphic xmlns:a="http://schemas.openxmlformats.org/drawingml/2006/main">
-              <a:graphicData uri="http://schemas.openxmlformats.org/drawingml/2006/picture">
-                <pic:pic xmlns:pic="http://schemas.openxmlformats.org/drawingml/2006/picture">
-                  <pic:nvPicPr>
-                    <pic:cNvPr id="0" name="Picture 3"/>
-                    <pic:cNvPicPr>
-                      <a:picLocks noChangeAspect="1" noChangeArrowheads="1"/>
-                    </pic:cNvPicPr>
-                  </pic:nvPicPr>
-                  <pic:blipFill>
-                    <a:blip r:embed="rId7">
-                      <a:extLst>
-                        <a:ext uri="{28A0092B-C50C-407E-A947-70E740481C1C}">
-                          <a14:useLocalDpi xmlns:a14="http://schemas.microsoft.com/office/drawing/2010/main" val="0"/>
-                        </a:ext>
-                      </a:extLst>
-                    </a:blip>
-                    <a:srcRect/>
-                    <a:stretch>
-                      <a:fillRect/>
-                    </a:stretch>
-                  </pic:blipFill>
-                  <pic:spPr bwMode="auto">
-                    <a:xfrm>
-                      <a:off x="0" y="0"/>
-                      <a:ext cx="6543675" cy="3543300"/>
-                    </a:xfrm>
-                    <a:prstGeom prst="rect">
-                      <a:avLst/>
-                    </a:prstGeom>
-                    <a:noFill/>
-                    <a:ln>
-                      <a:noFill/>
-                    </a:ln>
-                  </pic:spPr>
-                </pic:pic>
-              </a:graphicData>
-            </a:graphic>
-          </wp:inline>
-        </w:drawing>
-      </w:r>
-    </w:p>
-    <w:p>
-      <w:pPr>
-        <w:shd w:val="clear" w:color="auto" w:fill="FFFFFF"/>
-        <w:ind w:right="175" w:firstLine="567"/>
-        <w:jc w:val="both"/>
-        <w:rPr>
-          <w:rFonts w:ascii="Arial" w:hAnsi="Arial" w:cs="Arial"/>
-          <w:sz w:val="24"/>
-          <w:szCs w:val="24"/>
-        </w:rPr>
-      </w:pPr>
-      <w:r>
-        <w:rPr>
-          <w:rFonts w:ascii="Arial" w:hAnsi="Arial" w:cs="Arial"/>
-          <w:color w:val="000000"/>
-          <w:sz w:val="24"/>
-          <w:szCs w:val="24"/>
-        </w:rPr>
-        <w:t xml:space="preserve">В рассматриваемом примере код </w:t>
-      </w:r>
-      <w:r>
-        <w:rPr>
-          <w:rFonts w:ascii="Arial" w:hAnsi="Arial" w:cs="Arial"/>
-          <w:b/>
-          <w:color w:val="000000"/>
-          <w:sz w:val="24"/>
-          <w:szCs w:val="24"/>
-          <w:lang w:val="en-US"/>
-        </w:rPr>
-        <w:t>FF</w:t>
-      </w:r>
-      <w:r>
-        <w:rPr>
-          <w:rFonts w:ascii="Arial" w:hAnsi="Arial" w:cs="Arial"/>
-          <w:b/>
-          <w:color w:val="000000"/>
-          <w:sz w:val="24"/>
-          <w:szCs w:val="24"/>
-        </w:rPr>
-        <w:t>С7</w:t>
-      </w:r>
-      <w:r>
-        <w:rPr>
-          <w:rFonts w:ascii="Arial" w:hAnsi="Arial" w:cs="Arial"/>
-          <w:b/>
-          <w:color w:val="000000"/>
-          <w:sz w:val="24"/>
-          <w:szCs w:val="24"/>
-          <w:vertAlign w:val="subscript"/>
-        </w:rPr>
-        <w:t>16</w:t>
-      </w:r>
-      <w:r>
-        <w:rPr>
-          <w:rFonts w:ascii="Arial" w:hAnsi="Arial" w:cs="Arial"/>
-          <w:color w:val="000000"/>
-          <w:sz w:val="24"/>
-          <w:szCs w:val="24"/>
-          <w:vertAlign w:val="subscript"/>
-        </w:rPr>
-        <w:t xml:space="preserve"> </w:t>
-      </w:r>
-      <w:r>
-        <w:rPr>
-          <w:rFonts w:ascii="Arial" w:hAnsi="Arial" w:cs="Arial"/>
-          <w:color w:val="000000"/>
-          <w:sz w:val="24"/>
-          <w:szCs w:val="24"/>
-        </w:rPr>
-        <w:t>(</w:t>
-      </w:r>
-      <w:r>
-        <w:rPr>
-          <w:rFonts w:ascii="Arial" w:hAnsi="Arial" w:cs="Arial"/>
-          <w:b/>
-          <w:color w:val="000000"/>
-          <w:sz w:val="24"/>
-          <w:szCs w:val="24"/>
-          <w:lang w:val="en-US"/>
-        </w:rPr>
-        <w:t>INC</w:t>
-      </w:r>
-      <w:r>
-        <w:rPr>
-          <w:rFonts w:ascii="Arial" w:hAnsi="Arial" w:cs="Arial"/>
-          <w:b/>
-          <w:color w:val="000000"/>
-          <w:sz w:val="24"/>
-          <w:szCs w:val="24"/>
-        </w:rPr>
-        <w:t xml:space="preserve"> </w:t>
-      </w:r>
-      <w:r>
-        <w:rPr>
-          <w:rFonts w:ascii="Arial" w:hAnsi="Arial" w:cs="Arial"/>
-          <w:b/>
-          <w:color w:val="000000"/>
-          <w:sz w:val="24"/>
-          <w:szCs w:val="24"/>
-          <w:lang w:val="en-US"/>
-        </w:rPr>
-        <w:t>DI</w:t>
-      </w:r>
-      <w:r>
-        <w:rPr>
-          <w:rFonts w:ascii="Arial" w:hAnsi="Arial" w:cs="Arial"/>
-          <w:color w:val="000000"/>
-          <w:sz w:val="24"/>
-          <w:szCs w:val="24"/>
-        </w:rPr>
-        <w:t xml:space="preserve">) задает выполнение инкремента содержимого регистра </w:t>
-      </w:r>
-      <w:r>
-        <w:rPr>
-          <w:rFonts w:ascii="Arial" w:hAnsi="Arial" w:cs="Arial"/>
-          <w:color w:val="000000"/>
-          <w:sz w:val="24"/>
-          <w:szCs w:val="24"/>
-          <w:lang w:val="en-US"/>
-        </w:rPr>
-        <w:t>DI</w:t>
-      </w:r>
-      <w:r>
-        <w:rPr>
-          <w:rFonts w:ascii="Arial" w:hAnsi="Arial" w:cs="Arial"/>
-          <w:color w:val="000000"/>
-          <w:sz w:val="24"/>
-          <w:szCs w:val="24"/>
-        </w:rPr>
-        <w:t xml:space="preserve">. Устройство </w:t>
-      </w:r>
-      <w:r>
-        <w:rPr>
-          <w:rFonts w:ascii="Arial" w:hAnsi="Arial" w:cs="Arial"/>
-          <w:color w:val="000000"/>
-          <w:spacing w:val="-3"/>
-          <w:sz w:val="24"/>
-          <w:szCs w:val="24"/>
-        </w:rPr>
-        <w:t>управления настраивает арифметико-логическое устройство на выполнение ука</w:t>
-      </w:r>
-      <w:r>
-        <w:rPr>
-          <w:rFonts w:ascii="Arial" w:hAnsi="Arial" w:cs="Arial"/>
-          <w:color w:val="000000"/>
-          <w:spacing w:val="-3"/>
-          <w:sz w:val="24"/>
-          <w:szCs w:val="24"/>
-        </w:rPr>
-        <w:softHyphen/>
-      </w:r>
-      <w:r>
-        <w:rPr>
-          <w:rFonts w:ascii="Arial" w:hAnsi="Arial" w:cs="Arial"/>
-          <w:color w:val="000000"/>
-          <w:sz w:val="24"/>
-          <w:szCs w:val="24"/>
-        </w:rPr>
-        <w:t>занного действия и организует пересылку в него операнда 003А</w:t>
-      </w:r>
-      <w:r>
-        <w:rPr>
-          <w:rFonts w:ascii="Arial" w:hAnsi="Arial" w:cs="Arial"/>
-          <w:color w:val="000000"/>
-          <w:sz w:val="24"/>
-          <w:szCs w:val="24"/>
-          <w:vertAlign w:val="subscript"/>
-        </w:rPr>
-        <w:t>16</w:t>
-      </w:r>
-      <w:r>
-        <w:rPr>
-          <w:rFonts w:ascii="Arial" w:hAnsi="Arial" w:cs="Arial"/>
-          <w:color w:val="000000"/>
-          <w:sz w:val="24"/>
-          <w:szCs w:val="24"/>
-        </w:rPr>
-        <w:t xml:space="preserve"> из регистра </w:t>
-      </w:r>
-      <w:r>
-        <w:rPr>
-          <w:rFonts w:ascii="Arial" w:hAnsi="Arial" w:cs="Arial"/>
-          <w:color w:val="000000"/>
-          <w:sz w:val="24"/>
-          <w:szCs w:val="24"/>
-          <w:lang w:val="en-US"/>
-        </w:rPr>
-        <w:t>DI</w:t>
-      </w:r>
-      <w:r>
-        <w:rPr>
-          <w:rFonts w:ascii="Arial" w:hAnsi="Arial" w:cs="Arial"/>
-          <w:color w:val="000000"/>
-          <w:sz w:val="24"/>
-          <w:szCs w:val="24"/>
-        </w:rPr>
-        <w:t>.</w:t>
-      </w:r>
-    </w:p>
-    <w:p>
-      <w:pPr>
-        <w:shd w:val="clear" w:color="auto" w:fill="FFFFFF"/>
-        <w:spacing w:before="65"/>
-        <w:ind w:right="5" w:firstLine="567"/>
-        <w:jc w:val="both"/>
-        <w:rPr>
-          <w:rFonts w:ascii="Arial" w:hAnsi="Arial" w:cs="Arial"/>
-          <w:color w:val="000000"/>
-          <w:spacing w:val="-1"/>
-          <w:sz w:val="24"/>
-          <w:szCs w:val="24"/>
-        </w:rPr>
-      </w:pPr>
-      <w:r>
-        <w:rPr>
-          <w:rFonts w:ascii="Arial" w:hAnsi="Arial" w:cs="Arial"/>
-          <w:color w:val="000000"/>
-          <w:spacing w:val="-2"/>
-          <w:sz w:val="24"/>
-          <w:szCs w:val="24"/>
-        </w:rPr>
-        <w:t xml:space="preserve">В рассмотренном примере операнд команды находится в регистре процессора, </w:t>
-      </w:r>
-      <w:r>
-        <w:rPr>
-          <w:rFonts w:ascii="Arial" w:hAnsi="Arial" w:cs="Arial"/>
-          <w:color w:val="000000"/>
-          <w:spacing w:val="-1"/>
-          <w:sz w:val="24"/>
-          <w:szCs w:val="24"/>
-        </w:rPr>
-        <w:t>что значительно упрощает ее выполнение. Если операнд находится в поле опе</w:t>
-      </w:r>
-      <w:r>
-        <w:rPr>
-          <w:rFonts w:ascii="Arial" w:hAnsi="Arial" w:cs="Arial"/>
-          <w:color w:val="000000"/>
-          <w:spacing w:val="-1"/>
-          <w:sz w:val="24"/>
-          <w:szCs w:val="24"/>
-        </w:rPr>
-        <w:softHyphen/>
-      </w:r>
-      <w:r>
-        <w:rPr>
-          <w:rFonts w:ascii="Arial" w:hAnsi="Arial" w:cs="Arial"/>
-          <w:color w:val="000000"/>
-          <w:sz w:val="24"/>
-          <w:szCs w:val="24"/>
-        </w:rPr>
-        <w:t xml:space="preserve">ративной памяти, то устройство управления сначала передает на шину адрес </w:t>
-      </w:r>
-      <w:r>
-        <w:rPr>
-          <w:rFonts w:ascii="Arial" w:hAnsi="Arial" w:cs="Arial"/>
-          <w:color w:val="000000"/>
-          <w:spacing w:val="-2"/>
-          <w:sz w:val="24"/>
-          <w:szCs w:val="24"/>
-        </w:rPr>
-        <w:t>операнда, затем оперативная память по шине данных возвращает в арифметико-</w:t>
-      </w:r>
-      <w:r>
-        <w:rPr>
-          <w:rFonts w:ascii="Arial" w:hAnsi="Arial" w:cs="Arial"/>
-          <w:color w:val="000000"/>
-          <w:spacing w:val="-1"/>
-          <w:sz w:val="24"/>
-          <w:szCs w:val="24"/>
-        </w:rPr>
-        <w:t>логическое устройство код запрошенного операнда.</w:t>
-      </w:r>
-    </w:p>
-    <w:p>
-      <w:pPr>
-        <w:shd w:val="clear" w:color="auto" w:fill="FFFFFF"/>
-        <w:spacing w:before="60"/>
-        <w:ind w:firstLine="567"/>
-        <w:jc w:val="both"/>
-        <w:rPr>
-          <w:rFonts w:ascii="Arial" w:hAnsi="Arial" w:cs="Arial"/>
-          <w:b/>
-          <w:szCs w:val="28"/>
-          <w:u w:val="single"/>
-        </w:rPr>
-      </w:pPr>
-      <w:r>
-        <w:rPr>
-          <w:rFonts w:ascii="Arial" w:hAnsi="Arial" w:cs="Arial"/>
-          <w:color w:val="000000"/>
-          <w:spacing w:val="-1"/>
-          <w:sz w:val="24"/>
-          <w:szCs w:val="24"/>
-        </w:rPr>
-        <w:t>Очевидно, что эти допол</w:t>
-      </w:r>
-      <w:r>
-        <w:rPr>
-          <w:rFonts w:ascii="Arial" w:hAnsi="Arial" w:cs="Arial"/>
-          <w:color w:val="000000"/>
-          <w:spacing w:val="-1"/>
-          <w:sz w:val="24"/>
-          <w:szCs w:val="24"/>
-        </w:rPr>
-        <w:softHyphen/>
-      </w:r>
-      <w:r>
-        <w:rPr>
-          <w:rFonts w:ascii="Arial" w:hAnsi="Arial" w:cs="Arial"/>
-          <w:color w:val="000000"/>
-          <w:sz w:val="24"/>
-          <w:szCs w:val="24"/>
-        </w:rPr>
-        <w:t xml:space="preserve">нительные действия значительно снижают скорость выполнения команды по </w:t>
-      </w:r>
-      <w:r>
-        <w:rPr>
-          <w:rFonts w:ascii="Arial" w:hAnsi="Arial" w:cs="Arial"/>
-          <w:color w:val="000000"/>
-          <w:spacing w:val="-3"/>
-          <w:sz w:val="24"/>
-          <w:szCs w:val="24"/>
-        </w:rPr>
-        <w:t>сравнению с вариантом, когда операнд находится в регистре процессора. Поэто</w:t>
-      </w:r>
-      <w:r>
-        <w:rPr>
-          <w:rFonts w:ascii="Arial" w:hAnsi="Arial" w:cs="Arial"/>
-          <w:color w:val="000000"/>
-          <w:spacing w:val="-3"/>
-          <w:sz w:val="24"/>
-          <w:szCs w:val="24"/>
-        </w:rPr>
-        <w:softHyphen/>
-      </w:r>
-      <w:r>
-        <w:rPr>
-          <w:rFonts w:ascii="Arial" w:hAnsi="Arial" w:cs="Arial"/>
-          <w:color w:val="000000"/>
-          <w:spacing w:val="3"/>
-          <w:sz w:val="24"/>
-          <w:szCs w:val="24"/>
-        </w:rPr>
-        <w:t xml:space="preserve">му следует </w:t>
-      </w:r>
-      <w:r>
-        <w:rPr>
-          <w:rFonts w:ascii="Arial" w:hAnsi="Arial" w:cs="Arial"/>
-          <w:b/>
-          <w:i/>
-          <w:iCs/>
-          <w:color w:val="000000"/>
-          <w:spacing w:val="3"/>
-          <w:sz w:val="24"/>
-          <w:szCs w:val="24"/>
-        </w:rPr>
-        <w:t>всегда, когда это возможно, использовать регистровую или непосред</w:t>
-      </w:r>
-      <w:r>
-        <w:rPr>
-          <w:rFonts w:ascii="Arial" w:hAnsi="Arial" w:cs="Arial"/>
-          <w:b/>
-          <w:i/>
-          <w:iCs/>
-          <w:color w:val="000000"/>
-          <w:spacing w:val="3"/>
-          <w:sz w:val="24"/>
-          <w:szCs w:val="24"/>
-        </w:rPr>
-        <w:softHyphen/>
-      </w:r>
-      <w:r>
-        <w:rPr>
-          <w:rFonts w:ascii="Arial" w:hAnsi="Arial" w:cs="Arial"/>
-          <w:b/>
-          <w:i/>
-          <w:iCs/>
-          <w:color w:val="000000"/>
-          <w:sz w:val="24"/>
-          <w:szCs w:val="24"/>
-        </w:rPr>
-        <w:t xml:space="preserve">ственную адресацию </w:t>
-      </w:r>
-      <w:r>
-        <w:rPr>
-          <w:rFonts w:ascii="Arial" w:hAnsi="Arial" w:cs="Arial"/>
-          <w:b/>
-          <w:color w:val="000000"/>
-          <w:sz w:val="24"/>
-          <w:szCs w:val="24"/>
-          <w:u w:val="single"/>
-        </w:rPr>
-        <w:t>и как можно реже обращаться за операндами в оператив</w:t>
-      </w:r>
-      <w:r>
-        <w:rPr>
-          <w:rFonts w:ascii="Arial" w:hAnsi="Arial" w:cs="Arial"/>
-          <w:b/>
-          <w:color w:val="000000"/>
-          <w:spacing w:val="-2"/>
-          <w:sz w:val="24"/>
-          <w:szCs w:val="24"/>
-          <w:u w:val="single"/>
-        </w:rPr>
-        <w:t>ную память.</w:t>
-      </w:r>
-    </w:p>
-    <w:p>
-      <w:pPr>
-        <w:shd w:val="clear" w:color="auto" w:fill="FFFFFF"/>
-        <w:spacing w:before="60"/>
-        <w:ind w:right="120" w:firstLine="567"/>
-        <w:jc w:val="both"/>
-        <w:rPr>
-          <w:rFonts w:ascii="Arial" w:hAnsi="Arial" w:cs="Arial"/>
-          <w:color w:val="000000"/>
-          <w:spacing w:val="-4"/>
-          <w:sz w:val="24"/>
-          <w:szCs w:val="24"/>
-        </w:rPr>
-      </w:pPr>
-      <w:r>
-        <w:rPr>
-          <w:rFonts w:ascii="Arial" w:hAnsi="Arial" w:cs="Arial"/>
-          <w:color w:val="000000"/>
-          <w:sz w:val="24"/>
-          <w:szCs w:val="24"/>
-        </w:rPr>
-        <w:t xml:space="preserve">Результаты выполнения пятого и шестого этапов изображены на рис. 4.17, б. На </w:t>
-      </w:r>
-      <w:r>
-        <w:rPr>
-          <w:rFonts w:ascii="Arial" w:hAnsi="Arial" w:cs="Arial"/>
-          <w:color w:val="000000"/>
-          <w:spacing w:val="-2"/>
-          <w:sz w:val="24"/>
-          <w:szCs w:val="24"/>
-        </w:rPr>
-        <w:t xml:space="preserve">пятом этапе арифметико-логическое устройство выполняет заданное в команде </w:t>
-      </w:r>
-      <w:r>
-        <w:rPr>
-          <w:rFonts w:ascii="Arial" w:hAnsi="Arial" w:cs="Arial"/>
-          <w:color w:val="000000"/>
-          <w:spacing w:val="-4"/>
-          <w:sz w:val="24"/>
-          <w:szCs w:val="24"/>
-        </w:rPr>
-        <w:t>действие. Его результатом является код 003В</w:t>
-      </w:r>
-      <w:r>
-        <w:rPr>
-          <w:rFonts w:ascii="Arial" w:hAnsi="Arial" w:cs="Arial"/>
-          <w:color w:val="000000"/>
-          <w:spacing w:val="-4"/>
-          <w:sz w:val="24"/>
-          <w:szCs w:val="24"/>
-          <w:vertAlign w:val="subscript"/>
-        </w:rPr>
-        <w:t>16</w:t>
-      </w:r>
-      <w:r>
-        <w:rPr>
-          <w:rFonts w:ascii="Arial" w:hAnsi="Arial" w:cs="Arial"/>
-          <w:color w:val="000000"/>
-          <w:spacing w:val="-4"/>
-          <w:sz w:val="24"/>
-          <w:szCs w:val="24"/>
-        </w:rPr>
-        <w:t>.</w:t>
-      </w:r>
-    </w:p>
-    <w:p>
-      <w:pPr>
-        <w:shd w:val="clear" w:color="auto" w:fill="FFFFFF"/>
-        <w:spacing w:before="65"/>
-        <w:ind w:right="5"/>
-        <w:jc w:val="both"/>
-        <w:rPr>
-          <w:rFonts w:ascii="Arial" w:hAnsi="Arial" w:cs="Arial"/>
-          <w:color w:val="000000"/>
-          <w:spacing w:val="-1"/>
-          <w:sz w:val="24"/>
-          <w:szCs w:val="24"/>
-        </w:rPr>
-        <w:sectPr>
-          <w:pgSz w:w="11909" w:h="16834"/>
-          <w:pgMar w:top="1134" w:right="567" w:bottom="567" w:left="1418" w:header="720" w:footer="720" w:gutter="0"/>
-          <w:cols w:space="60"/>
-          <w:noEndnote/>
-        </w:sectPr>
-      </w:pPr>
-    </w:p>
-    <w:p>
-      <w:pPr>
-        <w:spacing w:line="1" w:lineRule="exact"/>
-        <w:ind w:left="-2268" w:firstLine="567"/>
-        <w:rPr>
-          <w:rFonts w:ascii="Arial" w:hAnsi="Arial" w:cs="Arial"/>
-          <w:sz w:val="24"/>
-          <w:szCs w:val="24"/>
-        </w:rPr>
-      </w:pPr>
-    </w:p>
-    <w:p>
-      <w:pPr>
-        <w:framePr w:h="1080" w:hSpace="10080" w:wrap="notBeside" w:vAnchor="text" w:hAnchor="page" w:x="1342" w:y="2191"/>
-        <w:jc w:val="center"/>
-        <w:rPr>
-          <w:rFonts w:ascii="Arial" w:hAnsi="Arial" w:cs="Arial"/>
-          <w:sz w:val="24"/>
-          <w:szCs w:val="24"/>
-        </w:rPr>
-      </w:pPr>
-      <w:r>
-        <w:rPr>
-          <w:rFonts w:ascii="Arial" w:hAnsi="Arial" w:cs="Arial"/>
-          <w:noProof/>
-          <w:sz w:val="24"/>
-          <w:szCs w:val="24"/>
-        </w:rPr>
-        <w:drawing>
-          <wp:inline distT="0" distB="0" distL="0" distR="0">
-            <wp:extent cx="6172200" cy="1104900"/>
-            <wp:effectExtent l="0" t="0" r="0" b="0"/>
-            <wp:docPr id="1" name="Рисунок 1"/>
-            <wp:cNvGraphicFramePr>
-              <a:graphicFrameLocks xmlns:a="http://schemas.openxmlformats.org/drawingml/2006/main" noChangeAspect="1"/>
-            </wp:cNvGraphicFramePr>
-            <a:graphic xmlns:a="http://schemas.openxmlformats.org/drawingml/2006/main">
-              <a:graphicData uri="http://schemas.openxmlformats.org/drawingml/2006/picture">
-                <pic:pic xmlns:pic="http://schemas.openxmlformats.org/drawingml/2006/picture">
-                  <pic:nvPicPr>
-                    <pic:cNvPr id="0" name="Picture 4"/>
+                    <pic:cNvPr id="0" name="Picture 15" descr="C:\Users\Pushkin\AppData\Local\Microsoft\Windows\INetCache\Content.Word\з.png"/>
                     <pic:cNvPicPr>
                       <a:picLocks noChangeAspect="1" noChangeArrowheads="1"/>
                     </pic:cNvPicPr>
@@ -3472,7 +3364,18 @@
           <w:sz w:val="24"/>
           <w:szCs w:val="24"/>
         </w:rPr>
-        <w:t>На рис. 4.18 представлена рассмотренная последовательность этапов выполне</w:t>
+        <w:t>На рис. 4.18 представлена рассмотренная последовательность этапов в</w:t>
+      </w:r>
+      <w:bookmarkStart w:id="0" w:name="_GoBack"/>
+      <w:bookmarkEnd w:id="0"/>
+      <w:r>
+        <w:rPr>
+          <w:rFonts w:ascii="Arial" w:hAnsi="Arial" w:cs="Arial"/>
+          <w:color w:val="000000"/>
+          <w:sz w:val="24"/>
+          <w:szCs w:val="24"/>
+        </w:rPr>
+        <w:t>ыполне</w:t>
       </w:r>
       <w:r>
         <w:rPr>

</xml_diff>